<commit_message>
Continuing the translation of operators.
</commit_message>
<xml_diff>
--- a/1-js/02-first-steps/07-operators/article.docx
+++ b/1-js/02-first-steps/07-operators/article.docx
@@ -1,6 +1,6 @@
 
 <file path=word/document.xml><?xml version="1.0" encoding="utf-8"?>
-<w:document xmlns:wpc="http://schemas.microsoft.com/office/word/2010/wordprocessingCanvas" xmlns:cx="http://schemas.microsoft.com/office/drawing/2014/chartex" xmlns:cx1="http://schemas.microsoft.com/office/drawing/2015/9/8/chartex" xmlns:cx2="http://schemas.microsoft.com/office/drawing/2015/10/21/chartex" xmlns:cx3="http://schemas.microsoft.com/office/drawing/2016/5/9/chartex" xmlns:cx4="http://schemas.microsoft.com/office/drawing/2016/5/10/chartex" xmlns:cx5="http://schemas.microsoft.com/office/drawing/2016/5/11/chartex" xmlns:cx6="http://schemas.microsoft.com/office/drawing/2016/5/12/chartex" xmlns:cx7="http://schemas.microsoft.com/office/drawing/2016/5/13/chartex" xmlns:cx8="http://schemas.microsoft.com/office/drawing/2016/5/14/chartex" xmlns:mc="http://schemas.openxmlformats.org/markup-compatibility/2006" xmlns:aink="http://schemas.microsoft.com/office/drawing/2016/ink" xmlns:am3d="http://schemas.microsoft.com/office/drawing/2017/model3d" xmlns:o="urn:schemas-microsoft-com:office:office" xmlns:r="http://schemas.openxmlformats.org/officeDocument/2006/relationships" xmlns:m="http://schemas.openxmlformats.org/officeDocument/2006/math" xmlns:v="urn:schemas-microsoft-com:vml" xmlns:wp14="http://schemas.microsoft.com/office/word/2010/wordprocessingDrawing" xmlns:wp="http://schemas.openxmlformats.org/drawingml/2006/wordprocessingDrawing" xmlns:w10="urn:schemas-microsoft-com:office:word" xmlns:w="http://schemas.openxmlformats.org/wordprocessingml/2006/main" xmlns:w14="http://schemas.microsoft.com/office/word/2010/wordml" xmlns:w15="http://schemas.microsoft.com/office/word/2012/wordml" xmlns:w16cid="http://schemas.microsoft.com/office/word/2016/wordml/cid" xmlns:w16se="http://schemas.microsoft.com/office/word/2015/wordml/symex" xmlns:wpg="http://schemas.microsoft.com/office/word/2010/wordprocessingGroup" xmlns:wpi="http://schemas.microsoft.com/office/word/2010/wordprocessingInk" xmlns:wne="http://schemas.microsoft.com/office/word/2006/wordml" xmlns:wps="http://schemas.microsoft.com/office/word/2010/wordprocessingShape" mc:Ignorable="w14 w15 w16se w16cid wp14">
+<w:document xmlns:wpc="http://schemas.microsoft.com/office/word/2010/wordprocessingCanvas" xmlns:cx="http://schemas.microsoft.com/office/drawing/2014/chartex" xmlns:mc="http://schemas.openxmlformats.org/markup-compatibility/2006" xmlns:o="urn:schemas-microsoft-com:office:office" xmlns:r="http://schemas.openxmlformats.org/officeDocument/2006/relationships" xmlns:m="http://schemas.openxmlformats.org/officeDocument/2006/math" xmlns:v="urn:schemas-microsoft-com:vml" xmlns:wp14="http://schemas.microsoft.com/office/word/2010/wordprocessingDrawing" xmlns:wp="http://schemas.openxmlformats.org/drawingml/2006/wordprocessingDrawing" xmlns:w10="urn:schemas-microsoft-com:office:word" xmlns:w="http://schemas.openxmlformats.org/wordprocessingml/2006/main" xmlns:w14="http://schemas.microsoft.com/office/word/2010/wordml" xmlns:w15="http://schemas.microsoft.com/office/word/2012/wordml" xmlns:w16se="http://schemas.microsoft.com/office/word/2015/wordml/symex" xmlns:wpg="http://schemas.microsoft.com/office/word/2010/wordprocessingGroup" xmlns:wpi="http://schemas.microsoft.com/office/word/2010/wordprocessingInk" xmlns:wne="http://schemas.microsoft.com/office/word/2006/wordml" xmlns:wps="http://schemas.microsoft.com/office/word/2010/wordprocessingShape" mc:Ignorable="w14 w15 w16se wp14">
   <w:body>
     <w:p>
       <w:pPr>
@@ -80,6 +80,7 @@
       <w:r>
         <w:rPr>
           <w:rFonts w:ascii="IRANSans" w:eastAsia="IRANSans" w:hAnsi="IRANSans" w:cs="IRANSans"/>
+          <w:cs/>
           <w:lang w:bidi="fa-IR"/>
         </w:rPr>
         <w:t>‎</w:t>
@@ -933,18 +934,637 @@
         <w:spacing w:line="276" w:lineRule="auto"/>
         <w:rPr>
           <w:rFonts w:ascii="IRANSans" w:eastAsia="IRANSans" w:hAnsi="IRANSans" w:cs="IRANSans"/>
-          <w:rtl/>
-          <w:lang w:bidi="fa-IR"/>
-        </w:rPr>
-      </w:pPr>
-      <w:r>
-        <w:rPr>
-          <w:rFonts w:ascii="IRANSans" w:eastAsia="IRANSans" w:hAnsi="IRANSans" w:cs="IRANSans" w:hint="cs"/>
           <w:u w:val="single"/>
           <w:rtl/>
           <w:lang w:bidi="fa-IR"/>
         </w:rPr>
+      </w:pPr>
+      <w:r>
+        <w:rPr>
+          <w:rFonts w:ascii="IRANSans" w:eastAsia="IRANSans" w:hAnsi="IRANSans" w:cs="IRANSans" w:hint="cs"/>
+          <w:u w:val="single"/>
+          <w:rtl/>
+          <w:lang w:bidi="fa-IR"/>
+        </w:rPr>
         <w:t>کد</w:t>
+      </w:r>
+    </w:p>
+    <w:p>
+      <w:pPr>
+        <w:bidi/>
+        <w:spacing w:line="276" w:lineRule="auto"/>
+        <w:rPr>
+          <w:rFonts w:ascii="IRANSans" w:eastAsia="IRANSans" w:hAnsi="IRANSans" w:cs="IRANSans"/>
+          <w:rtl/>
+          <w:lang w:bidi="fa-IR"/>
+        </w:rPr>
+      </w:pPr>
+      <w:r>
+        <w:rPr>
+          <w:rFonts w:ascii="IRANSans" w:eastAsia="IRANSans" w:hAnsi="IRANSans" w:cs="IRANSans" w:hint="cs"/>
+          <w:rtl/>
+          <w:lang w:bidi="fa-IR"/>
+        </w:rPr>
+        <w:t xml:space="preserve">تبدیل و الصاق رشته‌ها یکی از ویژگی‌های خاص عملگر </w:t>
+      </w:r>
+      <w:r>
+        <w:rPr>
+          <w:rFonts w:ascii="IRANSans" w:eastAsia="IRANSans" w:hAnsi="IRANSans" w:cs="IRANSans"/>
+          <w:lang w:bidi="fa-IR"/>
+        </w:rPr>
+        <w:t>+</w:t>
+      </w:r>
+      <w:r>
+        <w:rPr>
+          <w:rFonts w:ascii="IRANSans" w:eastAsia="IRANSans" w:hAnsi="IRANSans" w:cs="IRANSans" w:hint="cs"/>
+          <w:rtl/>
+          <w:lang w:bidi="fa-IR"/>
+        </w:rPr>
+        <w:t xml:space="preserve"> است. دیگر عملگرهای ریاضیاتی فقط با اعداد کار می‌کنند و همیشه </w:t>
+      </w:r>
+      <w:r>
+        <w:rPr>
+          <w:rFonts w:ascii="IRANSans" w:eastAsia="IRANSans" w:hAnsi="IRANSans" w:cs="IRANSans"/>
+          <w:lang w:bidi="fa-IR"/>
+        </w:rPr>
+        <w:t>operand</w:t>
+      </w:r>
+      <w:r>
+        <w:rPr>
+          <w:rFonts w:ascii="IRANSans" w:eastAsia="IRANSans" w:hAnsi="IRANSans" w:cs="IRANSans" w:hint="cs"/>
+          <w:rtl/>
+          <w:lang w:bidi="fa-IR"/>
+        </w:rPr>
+        <w:t xml:space="preserve"> خود را به </w:t>
+      </w:r>
+      <w:r>
+        <w:rPr>
+          <w:rFonts w:ascii="IRANSans" w:eastAsia="IRANSans" w:hAnsi="IRANSans" w:cs="IRANSans"/>
+          <w:lang w:bidi="fa-IR"/>
+        </w:rPr>
+        <w:t>number</w:t>
+      </w:r>
+      <w:r>
+        <w:rPr>
+          <w:rFonts w:ascii="IRANSans" w:eastAsia="IRANSans" w:hAnsi="IRANSans" w:cs="IRANSans" w:hint="cs"/>
+          <w:rtl/>
+          <w:lang w:bidi="fa-IR"/>
+        </w:rPr>
+        <w:t xml:space="preserve"> تبدیل می‌کنند.</w:t>
+      </w:r>
+    </w:p>
+    <w:p>
+      <w:pPr>
+        <w:bidi/>
+        <w:spacing w:line="276" w:lineRule="auto"/>
+        <w:rPr>
+          <w:rFonts w:ascii="IRANSans" w:eastAsia="IRANSans" w:hAnsi="IRANSans" w:cs="IRANSans" w:hint="cs"/>
+          <w:rtl/>
+          <w:lang w:bidi="fa-IR"/>
+        </w:rPr>
+      </w:pPr>
+      <w:r>
+        <w:rPr>
+          <w:rFonts w:ascii="IRANSans" w:eastAsia="IRANSans" w:hAnsi="IRANSans" w:cs="IRANSans" w:hint="cs"/>
+          <w:rtl/>
+          <w:lang w:bidi="fa-IR"/>
+        </w:rPr>
+        <w:t>برای نمونه :</w:t>
+      </w:r>
+    </w:p>
+    <w:p>
+      <w:pPr>
+        <w:bidi/>
+        <w:spacing w:line="276" w:lineRule="auto"/>
+        <w:rPr>
+          <w:rFonts w:ascii="IRANSans" w:eastAsia="IRANSans" w:hAnsi="IRANSans" w:cs="IRANSans" w:hint="cs"/>
+          <w:u w:val="single"/>
+          <w:rtl/>
+          <w:lang w:bidi="fa-IR"/>
+        </w:rPr>
+      </w:pPr>
+      <w:r>
+        <w:rPr>
+          <w:rFonts w:ascii="IRANSans" w:eastAsia="IRANSans" w:hAnsi="IRANSans" w:cs="IRANSans" w:hint="cs"/>
+          <w:u w:val="single"/>
+          <w:rtl/>
+          <w:lang w:bidi="fa-IR"/>
+        </w:rPr>
+        <w:t>کد</w:t>
+      </w:r>
+    </w:p>
+    <w:p>
+      <w:pPr>
+        <w:bidi/>
+        <w:spacing w:line="276" w:lineRule="auto"/>
+        <w:rPr>
+          <w:rFonts w:ascii="IRANSans" w:eastAsia="IRANSans" w:hAnsi="IRANSans" w:cs="IRANSans"/>
+          <w:b/>
+          <w:bCs/>
+          <w:rtl/>
+          <w:lang w:bidi="fa-IR"/>
+        </w:rPr>
+      </w:pPr>
+      <w:r>
+        <w:rPr>
+          <w:rFonts w:ascii="IRANSans" w:eastAsia="IRANSans" w:hAnsi="IRANSans" w:cs="IRANSans" w:hint="cs"/>
+          <w:b/>
+          <w:bCs/>
+          <w:rtl/>
+          <w:lang w:bidi="fa-IR"/>
+        </w:rPr>
+        <w:t xml:space="preserve">تبدیل به عدد ، عملگر </w:t>
+      </w:r>
+      <w:r>
+        <w:rPr>
+          <w:rFonts w:ascii="IRANSans" w:eastAsia="IRANSans" w:hAnsi="IRANSans" w:cs="IRANSans"/>
+          <w:b/>
+          <w:bCs/>
+          <w:lang w:bidi="fa-IR"/>
+        </w:rPr>
+        <w:t>unary +</w:t>
+      </w:r>
+    </w:p>
+    <w:p>
+      <w:pPr>
+        <w:bidi/>
+        <w:spacing w:line="276" w:lineRule="auto"/>
+        <w:rPr>
+          <w:rFonts w:ascii="IRANSans" w:eastAsia="IRANSans" w:hAnsi="IRANSans" w:cs="IRANSans" w:hint="cs"/>
+          <w:rtl/>
+          <w:lang w:bidi="fa-IR"/>
+        </w:rPr>
+      </w:pPr>
+      <w:r>
+        <w:rPr>
+          <w:rFonts w:ascii="IRANSans" w:eastAsia="IRANSans" w:hAnsi="IRANSans" w:cs="IRANSans" w:hint="cs"/>
+          <w:rtl/>
+          <w:lang w:bidi="fa-IR"/>
+        </w:rPr>
+        <w:t xml:space="preserve">علامت جمع </w:t>
+      </w:r>
+      <w:r>
+        <w:rPr>
+          <w:rFonts w:ascii="IRANSans" w:eastAsia="IRANSans" w:hAnsi="IRANSans" w:cs="IRANSans"/>
+          <w:lang w:bidi="fa-IR"/>
+        </w:rPr>
+        <w:t>+</w:t>
+      </w:r>
+      <w:r>
+        <w:rPr>
+          <w:rFonts w:ascii="IRANSans" w:eastAsia="IRANSans" w:hAnsi="IRANSans" w:cs="IRANSans" w:hint="cs"/>
+          <w:rtl/>
+          <w:lang w:bidi="fa-IR"/>
+        </w:rPr>
+        <w:t xml:space="preserve"> به دو شکل وجود دارد: به صورت عملگر </w:t>
+      </w:r>
+      <w:r>
+        <w:rPr>
+          <w:rFonts w:ascii="IRANSans" w:eastAsia="IRANSans" w:hAnsi="IRANSans" w:cs="IRANSans"/>
+          <w:lang w:bidi="fa-IR"/>
+        </w:rPr>
+        <w:t>binary</w:t>
+      </w:r>
+      <w:r>
+        <w:rPr>
+          <w:rFonts w:ascii="IRANSans" w:eastAsia="IRANSans" w:hAnsi="IRANSans" w:cs="IRANSans" w:hint="cs"/>
+          <w:rtl/>
+          <w:lang w:bidi="fa-IR"/>
+        </w:rPr>
+        <w:t xml:space="preserve"> که بالاتر از آن استفاده کردیم و به صورت عملگر </w:t>
+      </w:r>
+      <w:r>
+        <w:rPr>
+          <w:rFonts w:ascii="IRANSans" w:eastAsia="IRANSans" w:hAnsi="IRANSans" w:cs="IRANSans"/>
+          <w:lang w:bidi="fa-IR"/>
+        </w:rPr>
+        <w:t>unary</w:t>
+      </w:r>
+      <w:r>
+        <w:rPr>
+          <w:rFonts w:ascii="IRANSans" w:eastAsia="IRANSans" w:hAnsi="IRANSans" w:cs="IRANSans" w:hint="cs"/>
+          <w:rtl/>
+          <w:lang w:bidi="fa-IR"/>
+        </w:rPr>
+        <w:t xml:space="preserve"> .</w:t>
+      </w:r>
+    </w:p>
+    <w:p>
+      <w:pPr>
+        <w:bidi/>
+        <w:spacing w:line="276" w:lineRule="auto"/>
+        <w:rPr>
+          <w:rFonts w:ascii="IRANSans" w:eastAsia="IRANSans" w:hAnsi="IRANSans" w:cs="IRANSans" w:hint="cs"/>
+          <w:rtl/>
+          <w:lang w:bidi="fa-IR"/>
+        </w:rPr>
+      </w:pPr>
+      <w:r>
+        <w:rPr>
+          <w:rFonts w:ascii="IRANSans" w:eastAsia="IRANSans" w:hAnsi="IRANSans" w:cs="IRANSans" w:hint="cs"/>
+          <w:rtl/>
+          <w:lang w:bidi="fa-IR"/>
+        </w:rPr>
+        <w:t xml:space="preserve">عملگر + که به یک مقدار اعمال می‌شود، هیچ عملی رو اعداد انجام نمی‌دهد. اما اگر </w:t>
+      </w:r>
+      <w:r>
+        <w:rPr>
+          <w:rFonts w:ascii="IRANSans" w:eastAsia="IRANSans" w:hAnsi="IRANSans" w:cs="IRANSans"/>
+          <w:lang w:bidi="fa-IR"/>
+        </w:rPr>
+        <w:t>operand</w:t>
+      </w:r>
+      <w:r>
+        <w:rPr>
+          <w:rFonts w:ascii="IRANSans" w:eastAsia="IRANSans" w:hAnsi="IRANSans" w:cs="IRANSans" w:hint="cs"/>
+          <w:rtl/>
+          <w:lang w:bidi="fa-IR"/>
+        </w:rPr>
+        <w:t xml:space="preserve"> یک عدد نباشد، عملگر </w:t>
+      </w:r>
+      <w:r>
+        <w:rPr>
+          <w:rFonts w:ascii="IRANSans" w:eastAsia="IRANSans" w:hAnsi="IRANSans" w:cs="IRANSans"/>
+          <w:lang w:bidi="fa-IR"/>
+        </w:rPr>
+        <w:t>+</w:t>
+      </w:r>
+      <w:r>
+        <w:rPr>
+          <w:rFonts w:ascii="IRANSans" w:eastAsia="IRANSans" w:hAnsi="IRANSans" w:cs="IRANSans" w:hint="cs"/>
+          <w:rtl/>
+          <w:lang w:bidi="fa-IR"/>
+        </w:rPr>
+        <w:t xml:space="preserve"> آن را به عدد تبدیل می‌کند.</w:t>
+      </w:r>
+    </w:p>
+    <w:p>
+      <w:pPr>
+        <w:bidi/>
+        <w:spacing w:line="276" w:lineRule="auto"/>
+        <w:rPr>
+          <w:rFonts w:ascii="IRANSans" w:eastAsia="IRANSans" w:hAnsi="IRANSans" w:cs="IRANSans" w:hint="cs"/>
+          <w:rtl/>
+          <w:lang w:bidi="fa-IR"/>
+        </w:rPr>
+      </w:pPr>
+      <w:r>
+        <w:rPr>
+          <w:rFonts w:ascii="IRANSans" w:eastAsia="IRANSans" w:hAnsi="IRANSans" w:cs="IRANSans" w:hint="cs"/>
+          <w:rtl/>
+          <w:lang w:bidi="fa-IR"/>
+        </w:rPr>
+        <w:t>به عنوان مثال :</w:t>
+      </w:r>
+    </w:p>
+    <w:p>
+      <w:pPr>
+        <w:bidi/>
+        <w:spacing w:line="276" w:lineRule="auto"/>
+        <w:rPr>
+          <w:rFonts w:ascii="IRANSans" w:eastAsia="IRANSans" w:hAnsi="IRANSans" w:cs="IRANSans"/>
+          <w:rtl/>
+          <w:lang w:bidi="fa-IR"/>
+        </w:rPr>
+      </w:pPr>
+      <w:r>
+        <w:rPr>
+          <w:rFonts w:ascii="IRANSans" w:eastAsia="IRANSans" w:hAnsi="IRANSans" w:cs="IRANSans" w:hint="cs"/>
+          <w:u w:val="single"/>
+          <w:rtl/>
+          <w:lang w:bidi="fa-IR"/>
+        </w:rPr>
+        <w:t>کد</w:t>
+      </w:r>
+    </w:p>
+    <w:p>
+      <w:pPr>
+        <w:bidi/>
+        <w:spacing w:line="276" w:lineRule="auto"/>
+        <w:rPr>
+          <w:rFonts w:ascii="IRANSans" w:eastAsia="IRANSans" w:hAnsi="IRANSans" w:cs="IRANSans"/>
+          <w:rtl/>
+          <w:lang w:bidi="fa-IR"/>
+        </w:rPr>
+      </w:pPr>
+      <w:r>
+        <w:rPr>
+          <w:rFonts w:ascii="IRANSans" w:eastAsia="IRANSans" w:hAnsi="IRANSans" w:cs="IRANSans" w:hint="cs"/>
+          <w:rtl/>
+          <w:lang w:bidi="fa-IR"/>
+        </w:rPr>
+        <w:t xml:space="preserve">در واقع این همان کاریست که </w:t>
+      </w:r>
+      <w:r>
+        <w:rPr>
+          <w:rFonts w:ascii="IRANSans" w:eastAsia="IRANSans" w:hAnsi="IRANSans" w:cs="IRANSans"/>
+          <w:lang w:bidi="fa-IR"/>
+        </w:rPr>
+        <w:t>Number(…)</w:t>
+      </w:r>
+      <w:r>
+        <w:rPr>
+          <w:rFonts w:ascii="IRANSans" w:eastAsia="IRANSans" w:hAnsi="IRANSans" w:cs="IRANSans" w:hint="cs"/>
+          <w:rtl/>
+          <w:lang w:bidi="fa-IR"/>
+        </w:rPr>
+        <w:t xml:space="preserve"> انجام می‌دهد ولی به شکلی کوتاه‌تر.</w:t>
+      </w:r>
+    </w:p>
+    <w:p>
+      <w:pPr>
+        <w:bidi/>
+        <w:spacing w:line="276" w:lineRule="auto"/>
+        <w:rPr>
+          <w:rFonts w:ascii="IRANSans" w:eastAsia="IRANSans" w:hAnsi="IRANSans" w:cs="IRANSans"/>
+          <w:rtl/>
+          <w:lang w:bidi="fa-IR"/>
+        </w:rPr>
+      </w:pPr>
+      <w:r>
+        <w:rPr>
+          <w:rFonts w:ascii="IRANSans" w:eastAsia="IRANSans" w:hAnsi="IRANSans" w:cs="IRANSans" w:hint="cs"/>
+          <w:rtl/>
+          <w:lang w:bidi="fa-IR"/>
+        </w:rPr>
+        <w:t xml:space="preserve">نیاز به تبدیل رشته‌ به عدد اغلب پیش می‌آید. برای نمونه اگر در حال دریافت مقادیری از اینپوت‌های </w:t>
+      </w:r>
+      <w:r>
+        <w:rPr>
+          <w:rFonts w:ascii="IRANSans" w:eastAsia="IRANSans" w:hAnsi="IRANSans" w:cs="IRANSans"/>
+          <w:lang w:bidi="fa-IR"/>
+        </w:rPr>
+        <w:t>HTML</w:t>
+      </w:r>
+      <w:r>
+        <w:rPr>
+          <w:rFonts w:ascii="IRANSans" w:eastAsia="IRANSans" w:hAnsi="IRANSans" w:cs="IRANSans" w:hint="cs"/>
+          <w:rtl/>
+          <w:lang w:bidi="fa-IR"/>
+        </w:rPr>
+        <w:t xml:space="preserve"> هستیم معمولا به این موضوع نیاز پیدا می‌کنیم. </w:t>
+      </w:r>
+    </w:p>
+    <w:p>
+      <w:pPr>
+        <w:bidi/>
+        <w:spacing w:line="276" w:lineRule="auto"/>
+        <w:rPr>
+          <w:rFonts w:ascii="IRANSans" w:eastAsia="IRANSans" w:hAnsi="IRANSans" w:cs="IRANSans" w:hint="cs"/>
+          <w:rtl/>
+          <w:lang w:bidi="fa-IR"/>
+        </w:rPr>
+      </w:pPr>
+      <w:r>
+        <w:rPr>
+          <w:rFonts w:ascii="IRANSans" w:eastAsia="IRANSans" w:hAnsi="IRANSans" w:cs="IRANSans" w:hint="cs"/>
+          <w:rtl/>
+          <w:lang w:bidi="fa-IR"/>
+        </w:rPr>
+        <w:t>اگر خواستیم آنها را جمع ببندیم چطور ؟</w:t>
+      </w:r>
+    </w:p>
+    <w:p>
+      <w:pPr>
+        <w:bidi/>
+        <w:spacing w:line="276" w:lineRule="auto"/>
+        <w:rPr>
+          <w:rFonts w:ascii="IRANSans" w:eastAsia="IRANSans" w:hAnsi="IRANSans" w:cs="IRANSans" w:hint="cs"/>
+          <w:rtl/>
+          <w:lang w:bidi="fa-IR"/>
+        </w:rPr>
+      </w:pPr>
+      <w:r>
+        <w:rPr>
+          <w:rFonts w:ascii="IRANSans" w:eastAsia="IRANSans" w:hAnsi="IRANSans" w:cs="IRANSans" w:hint="cs"/>
+          <w:rtl/>
+          <w:lang w:bidi="fa-IR"/>
+        </w:rPr>
+        <w:t xml:space="preserve">عملگر </w:t>
+      </w:r>
+      <w:r>
+        <w:rPr>
+          <w:rFonts w:ascii="IRANSans" w:eastAsia="IRANSans" w:hAnsi="IRANSans" w:cs="IRANSans"/>
+          <w:lang w:bidi="fa-IR"/>
+        </w:rPr>
+        <w:t>+</w:t>
+      </w:r>
+      <w:r>
+        <w:rPr>
+          <w:rFonts w:ascii="IRANSans" w:eastAsia="IRANSans" w:hAnsi="IRANSans" w:cs="IRANSans" w:hint="cs"/>
+          <w:rtl/>
+          <w:lang w:bidi="fa-IR"/>
+        </w:rPr>
+        <w:t xml:space="preserve"> به صورت رشته‌ای آنها را بهم اضافه می‌کند :</w:t>
+      </w:r>
+    </w:p>
+    <w:p>
+      <w:pPr>
+        <w:bidi/>
+        <w:spacing w:line="276" w:lineRule="auto"/>
+        <w:rPr>
+          <w:rFonts w:ascii="IRANSans" w:eastAsia="IRANSans" w:hAnsi="IRANSans" w:cs="IRANSans" w:hint="cs"/>
+          <w:u w:val="single"/>
+          <w:rtl/>
+          <w:lang w:bidi="fa-IR"/>
+        </w:rPr>
+      </w:pPr>
+      <w:r>
+        <w:rPr>
+          <w:rFonts w:ascii="IRANSans" w:eastAsia="IRANSans" w:hAnsi="IRANSans" w:cs="IRANSans" w:hint="cs"/>
+          <w:u w:val="single"/>
+          <w:rtl/>
+          <w:lang w:bidi="fa-IR"/>
+        </w:rPr>
+        <w:t>کد</w:t>
+      </w:r>
+    </w:p>
+    <w:p>
+      <w:pPr>
+        <w:bidi/>
+        <w:spacing w:line="276" w:lineRule="auto"/>
+        <w:rPr>
+          <w:rFonts w:ascii="IRANSans" w:eastAsia="IRANSans" w:hAnsi="IRANSans" w:cs="IRANSans" w:hint="cs"/>
+          <w:rtl/>
+          <w:lang w:bidi="fa-IR"/>
+        </w:rPr>
+      </w:pPr>
+      <w:r>
+        <w:rPr>
+          <w:rFonts w:ascii="IRANSans" w:eastAsia="IRANSans" w:hAnsi="IRANSans" w:cs="IRANSans" w:hint="cs"/>
+          <w:rtl/>
+          <w:lang w:bidi="fa-IR"/>
+        </w:rPr>
+        <w:t>اگر خواستیم با آنها مانند عدد برخورد کنیم، آنها را به عدد تبدیل کرده و سپس آنها را جمع می‌کنیم:</w:t>
+      </w:r>
+    </w:p>
+    <w:p>
+      <w:pPr>
+        <w:bidi/>
+        <w:spacing w:line="276" w:lineRule="auto"/>
+        <w:rPr>
+          <w:rFonts w:ascii="IRANSans" w:eastAsia="IRANSans" w:hAnsi="IRANSans" w:cs="IRANSans" w:hint="cs"/>
+          <w:u w:val="single"/>
+          <w:rtl/>
+          <w:lang w:bidi="fa-IR"/>
+        </w:rPr>
+      </w:pPr>
+      <w:r>
+        <w:rPr>
+          <w:rFonts w:ascii="IRANSans" w:eastAsia="IRANSans" w:hAnsi="IRANSans" w:cs="IRANSans" w:hint="cs"/>
+          <w:u w:val="single"/>
+          <w:rtl/>
+          <w:lang w:bidi="fa-IR"/>
+        </w:rPr>
+        <w:t>کد</w:t>
+      </w:r>
+    </w:p>
+    <w:p>
+      <w:pPr>
+        <w:bidi/>
+        <w:spacing w:line="276" w:lineRule="auto"/>
+        <w:rPr>
+          <w:rFonts w:ascii="IRANSans" w:eastAsia="IRANSans" w:hAnsi="IRANSans" w:cs="IRANSans"/>
+          <w:rtl/>
+          <w:lang w:bidi="fa-IR"/>
+        </w:rPr>
+      </w:pPr>
+      <w:r>
+        <w:rPr>
+          <w:rFonts w:ascii="IRANSans" w:eastAsia="IRANSans" w:hAnsi="IRANSans" w:cs="IRANSans" w:hint="cs"/>
+          <w:rtl/>
+          <w:lang w:bidi="fa-IR"/>
+        </w:rPr>
+        <w:lastRenderedPageBreak/>
+        <w:t xml:space="preserve">از دیدگاه یک ریاضی‌دان، تعدد علامت </w:t>
+      </w:r>
+      <w:r>
+        <w:rPr>
+          <w:rFonts w:ascii="IRANSans" w:eastAsia="IRANSans" w:hAnsi="IRANSans" w:cs="IRANSans"/>
+          <w:lang w:bidi="fa-IR"/>
+        </w:rPr>
+        <w:t>+</w:t>
+      </w:r>
+      <w:r>
+        <w:rPr>
+          <w:rFonts w:ascii="IRANSans" w:eastAsia="IRANSans" w:hAnsi="IRANSans" w:cs="IRANSans" w:hint="cs"/>
+          <w:rtl/>
+          <w:lang w:bidi="fa-IR"/>
+        </w:rPr>
+        <w:t xml:space="preserve"> ممکن است عجیب به نظر برسد، اما از دیدگاه یک برنامه‌نویس اینطور نیست. </w:t>
+      </w:r>
+      <w:r>
+        <w:rPr>
+          <w:rFonts w:ascii="IRANSans" w:eastAsia="IRANSans" w:hAnsi="IRANSans" w:cs="IRANSans"/>
+          <w:lang w:bidi="fa-IR"/>
+        </w:rPr>
+        <w:t xml:space="preserve"> unary plus</w:t>
+      </w:r>
+      <w:r>
+        <w:rPr>
+          <w:rFonts w:ascii="IRANSans" w:eastAsia="IRANSans" w:hAnsi="IRANSans" w:cs="IRANSans" w:hint="cs"/>
+          <w:rtl/>
+          <w:lang w:bidi="fa-IR"/>
+        </w:rPr>
+        <w:t xml:space="preserve">هایی که در ابتدا آمده‌اند رشته‌ها را عدد تبدیل می‌کنند و سپس </w:t>
+      </w:r>
+      <w:r>
+        <w:rPr>
+          <w:rFonts w:ascii="IRANSans" w:eastAsia="IRANSans" w:hAnsi="IRANSans" w:cs="IRANSans"/>
+          <w:lang w:bidi="fa-IR"/>
+        </w:rPr>
+        <w:t>binary plus</w:t>
+      </w:r>
+      <w:r>
+        <w:rPr>
+          <w:rFonts w:ascii="IRANSans" w:eastAsia="IRANSans" w:hAnsi="IRANSans" w:cs="IRANSans" w:hint="cs"/>
+          <w:rtl/>
+          <w:lang w:bidi="fa-IR"/>
+        </w:rPr>
+        <w:t xml:space="preserve"> اعداد را با هم جمع می‌کند.</w:t>
+      </w:r>
+    </w:p>
+    <w:p>
+      <w:pPr>
+        <w:bidi/>
+        <w:spacing w:line="276" w:lineRule="auto"/>
+        <w:rPr>
+          <w:rFonts w:ascii="IRANSans" w:eastAsia="IRANSans" w:hAnsi="IRANSans" w:cs="IRANSans" w:hint="cs"/>
+          <w:rtl/>
+          <w:lang w:bidi="fa-IR"/>
+        </w:rPr>
+      </w:pPr>
+      <w:r>
+        <w:rPr>
+          <w:rFonts w:ascii="IRANSans" w:eastAsia="IRANSans" w:hAnsi="IRANSans" w:cs="IRANSans" w:hint="cs"/>
+          <w:rtl/>
+          <w:lang w:bidi="fa-IR"/>
+        </w:rPr>
+        <w:t xml:space="preserve">چرا </w:t>
+      </w:r>
+      <w:r>
+        <w:rPr>
+          <w:rFonts w:ascii="IRANSans" w:eastAsia="IRANSans" w:hAnsi="IRANSans" w:cs="IRANSans"/>
+          <w:lang w:bidi="fa-IR"/>
+        </w:rPr>
+        <w:t>unary plus</w:t>
+      </w:r>
+      <w:r>
+        <w:rPr>
+          <w:rFonts w:ascii="IRANSans" w:eastAsia="IRANSans" w:hAnsi="IRANSans" w:cs="IRANSans" w:hint="cs"/>
+          <w:rtl/>
+          <w:lang w:bidi="fa-IR"/>
+        </w:rPr>
+        <w:t xml:space="preserve"> ها پیش از </w:t>
+      </w:r>
+      <w:r>
+        <w:rPr>
+          <w:rFonts w:ascii="IRANSans" w:eastAsia="IRANSans" w:hAnsi="IRANSans" w:cs="IRANSans"/>
+          <w:lang w:bidi="fa-IR"/>
+        </w:rPr>
+        <w:t>binary plus</w:t>
+      </w:r>
+      <w:r>
+        <w:rPr>
+          <w:rFonts w:ascii="IRANSans" w:eastAsia="IRANSans" w:hAnsi="IRANSans" w:cs="IRANSans" w:hint="cs"/>
+          <w:rtl/>
+          <w:lang w:bidi="fa-IR"/>
+        </w:rPr>
+        <w:t xml:space="preserve"> ها اعمال شدند ؟ به این دلیل که اولویت آنها بالاتر است.</w:t>
+      </w:r>
+    </w:p>
+    <w:p>
+      <w:pPr>
+        <w:bidi/>
+        <w:spacing w:line="276" w:lineRule="auto"/>
+        <w:rPr>
+          <w:rFonts w:ascii="IRANSans" w:eastAsia="IRANSans" w:hAnsi="IRANSans" w:cs="IRANSans"/>
+          <w:rtl/>
+          <w:lang w:bidi="fa-IR"/>
+        </w:rPr>
+      </w:pPr>
+    </w:p>
+    <w:p>
+      <w:pPr>
+        <w:bidi/>
+        <w:spacing w:line="276" w:lineRule="auto"/>
+        <w:rPr>
+          <w:rFonts w:ascii="IRANSans" w:eastAsia="IRANSans" w:hAnsi="IRANSans" w:cs="IRANSans"/>
+          <w:b/>
+          <w:bCs/>
+          <w:rtl/>
+          <w:lang w:bidi="fa-IR"/>
+        </w:rPr>
+      </w:pPr>
+      <w:r>
+        <w:rPr>
+          <w:rFonts w:ascii="IRANSans" w:eastAsia="IRANSans" w:hAnsi="IRANSans" w:cs="IRANSans" w:hint="cs"/>
+          <w:b/>
+          <w:bCs/>
+          <w:rtl/>
+          <w:lang w:bidi="fa-IR"/>
+        </w:rPr>
+        <w:t>اولویت عملگرها</w:t>
       </w:r>
     </w:p>
     <w:p>
@@ -974,7 +1594,7 @@
 </file>
 
 <file path=word/endnotes.xml><?xml version="1.0" encoding="utf-8"?>
-<w:endnotes xmlns:wpc="http://schemas.microsoft.com/office/word/2010/wordprocessingCanvas" xmlns:cx="http://schemas.microsoft.com/office/drawing/2014/chartex" xmlns:cx1="http://schemas.microsoft.com/office/drawing/2015/9/8/chartex" xmlns:cx2="http://schemas.microsoft.com/office/drawing/2015/10/21/chartex" xmlns:cx3="http://schemas.microsoft.com/office/drawing/2016/5/9/chartex" xmlns:cx4="http://schemas.microsoft.com/office/drawing/2016/5/10/chartex" xmlns:cx5="http://schemas.microsoft.com/office/drawing/2016/5/11/chartex" xmlns:cx6="http://schemas.microsoft.com/office/drawing/2016/5/12/chartex" xmlns:cx7="http://schemas.microsoft.com/office/drawing/2016/5/13/chartex" xmlns:cx8="http://schemas.microsoft.com/office/drawing/2016/5/14/chartex" xmlns:mc="http://schemas.openxmlformats.org/markup-compatibility/2006" xmlns:aink="http://schemas.microsoft.com/office/drawing/2016/ink" xmlns:am3d="http://schemas.microsoft.com/office/drawing/2017/model3d" xmlns:o="urn:schemas-microsoft-com:office:office" xmlns:r="http://schemas.openxmlformats.org/officeDocument/2006/relationships" xmlns:m="http://schemas.openxmlformats.org/officeDocument/2006/math" xmlns:v="urn:schemas-microsoft-com:vml" xmlns:wp14="http://schemas.microsoft.com/office/word/2010/wordprocessingDrawing" xmlns:wp="http://schemas.openxmlformats.org/drawingml/2006/wordprocessingDrawing" xmlns:w10="urn:schemas-microsoft-com:office:word" xmlns:w="http://schemas.openxmlformats.org/wordprocessingml/2006/main" xmlns:w14="http://schemas.microsoft.com/office/word/2010/wordml" xmlns:w15="http://schemas.microsoft.com/office/word/2012/wordml" xmlns:w16cid="http://schemas.microsoft.com/office/word/2016/wordml/cid" xmlns:w16se="http://schemas.microsoft.com/office/word/2015/wordml/symex" xmlns:wpg="http://schemas.microsoft.com/office/word/2010/wordprocessingGroup" xmlns:wpi="http://schemas.microsoft.com/office/word/2010/wordprocessingInk" xmlns:wne="http://schemas.microsoft.com/office/word/2006/wordml" xmlns:wps="http://schemas.microsoft.com/office/word/2010/wordprocessingShape" mc:Ignorable="w14 w15 w16se w16cid wp14">
+<w:endnotes xmlns:wpc="http://schemas.microsoft.com/office/word/2010/wordprocessingCanvas" xmlns:cx="http://schemas.microsoft.com/office/drawing/2014/chartex" xmlns:mc="http://schemas.openxmlformats.org/markup-compatibility/2006" xmlns:o="urn:schemas-microsoft-com:office:office" xmlns:r="http://schemas.openxmlformats.org/officeDocument/2006/relationships" xmlns:m="http://schemas.openxmlformats.org/officeDocument/2006/math" xmlns:v="urn:schemas-microsoft-com:vml" xmlns:wp14="http://schemas.microsoft.com/office/word/2010/wordprocessingDrawing" xmlns:wp="http://schemas.openxmlformats.org/drawingml/2006/wordprocessingDrawing" xmlns:w10="urn:schemas-microsoft-com:office:word" xmlns:w="http://schemas.openxmlformats.org/wordprocessingml/2006/main" xmlns:w14="http://schemas.microsoft.com/office/word/2010/wordml" xmlns:w15="http://schemas.microsoft.com/office/word/2012/wordml" xmlns:w16se="http://schemas.microsoft.com/office/word/2015/wordml/symex" xmlns:wpg="http://schemas.microsoft.com/office/word/2010/wordprocessingGroup" xmlns:wpi="http://schemas.microsoft.com/office/word/2010/wordprocessingInk" xmlns:wne="http://schemas.microsoft.com/office/word/2006/wordml" xmlns:wps="http://schemas.microsoft.com/office/word/2010/wordprocessingShape" mc:Ignorable="w14 w15 w16se wp14">
   <w:endnote w:type="separator" w:id="-1">
     <w:p>
       <w:pPr>
@@ -999,7 +1619,7 @@
 </file>
 
 <file path=word/footer1.xml><?xml version="1.0" encoding="utf-8"?>
-<w:ftr xmlns:wpc="http://schemas.microsoft.com/office/word/2010/wordprocessingCanvas" xmlns:cx="http://schemas.microsoft.com/office/drawing/2014/chartex" xmlns:cx1="http://schemas.microsoft.com/office/drawing/2015/9/8/chartex" xmlns:cx2="http://schemas.microsoft.com/office/drawing/2015/10/21/chartex" xmlns:cx3="http://schemas.microsoft.com/office/drawing/2016/5/9/chartex" xmlns:cx4="http://schemas.microsoft.com/office/drawing/2016/5/10/chartex" xmlns:cx5="http://schemas.microsoft.com/office/drawing/2016/5/11/chartex" xmlns:cx6="http://schemas.microsoft.com/office/drawing/2016/5/12/chartex" xmlns:cx7="http://schemas.microsoft.com/office/drawing/2016/5/13/chartex" xmlns:cx8="http://schemas.microsoft.com/office/drawing/2016/5/14/chartex" xmlns:mc="http://schemas.openxmlformats.org/markup-compatibility/2006" xmlns:aink="http://schemas.microsoft.com/office/drawing/2016/ink" xmlns:am3d="http://schemas.microsoft.com/office/drawing/2017/model3d" xmlns:o="urn:schemas-microsoft-com:office:office" xmlns:r="http://schemas.openxmlformats.org/officeDocument/2006/relationships" xmlns:m="http://schemas.openxmlformats.org/officeDocument/2006/math" xmlns:v="urn:schemas-microsoft-com:vml" xmlns:wp14="http://schemas.microsoft.com/office/word/2010/wordprocessingDrawing" xmlns:wp="http://schemas.openxmlformats.org/drawingml/2006/wordprocessingDrawing" xmlns:w10="urn:schemas-microsoft-com:office:word" xmlns:w="http://schemas.openxmlformats.org/wordprocessingml/2006/main" xmlns:w14="http://schemas.microsoft.com/office/word/2010/wordml" xmlns:w15="http://schemas.microsoft.com/office/word/2012/wordml" xmlns:w16cid="http://schemas.microsoft.com/office/word/2016/wordml/cid" xmlns:w16se="http://schemas.microsoft.com/office/word/2015/wordml/symex" xmlns:wpg="http://schemas.microsoft.com/office/word/2010/wordprocessingGroup" xmlns:wpi="http://schemas.microsoft.com/office/word/2010/wordprocessingInk" xmlns:wne="http://schemas.microsoft.com/office/word/2006/wordml" xmlns:wps="http://schemas.microsoft.com/office/word/2010/wordprocessingShape" mc:Ignorable="w14 w15 w16se w16cid wp14">
+<w:ftr xmlns:wpc="http://schemas.microsoft.com/office/word/2010/wordprocessingCanvas" xmlns:cx="http://schemas.microsoft.com/office/drawing/2014/chartex" xmlns:mc="http://schemas.openxmlformats.org/markup-compatibility/2006" xmlns:o="urn:schemas-microsoft-com:office:office" xmlns:r="http://schemas.openxmlformats.org/officeDocument/2006/relationships" xmlns:m="http://schemas.openxmlformats.org/officeDocument/2006/math" xmlns:v="urn:schemas-microsoft-com:vml" xmlns:wp14="http://schemas.microsoft.com/office/word/2010/wordprocessingDrawing" xmlns:wp="http://schemas.openxmlformats.org/drawingml/2006/wordprocessingDrawing" xmlns:w10="urn:schemas-microsoft-com:office:word" xmlns:w="http://schemas.openxmlformats.org/wordprocessingml/2006/main" xmlns:w14="http://schemas.microsoft.com/office/word/2010/wordml" xmlns:w15="http://schemas.microsoft.com/office/word/2012/wordml" xmlns:w16se="http://schemas.microsoft.com/office/word/2015/wordml/symex" xmlns:wpg="http://schemas.microsoft.com/office/word/2010/wordprocessingGroup" xmlns:wpi="http://schemas.microsoft.com/office/word/2010/wordprocessingInk" xmlns:wne="http://schemas.microsoft.com/office/word/2006/wordml" xmlns:wps="http://schemas.microsoft.com/office/word/2010/wordprocessingShape" mc:Ignorable="w14 w15 w16se wp14">
   <w:tbl>
     <w:tblPr>
       <w:tblW w:w="9359" w:type="dxa"/>
@@ -1059,7 +1679,7 @@
 </file>
 
 <file path=word/footnotes.xml><?xml version="1.0" encoding="utf-8"?>
-<w:footnotes xmlns:wpc="http://schemas.microsoft.com/office/word/2010/wordprocessingCanvas" xmlns:cx="http://schemas.microsoft.com/office/drawing/2014/chartex" xmlns:cx1="http://schemas.microsoft.com/office/drawing/2015/9/8/chartex" xmlns:cx2="http://schemas.microsoft.com/office/drawing/2015/10/21/chartex" xmlns:cx3="http://schemas.microsoft.com/office/drawing/2016/5/9/chartex" xmlns:cx4="http://schemas.microsoft.com/office/drawing/2016/5/10/chartex" xmlns:cx5="http://schemas.microsoft.com/office/drawing/2016/5/11/chartex" xmlns:cx6="http://schemas.microsoft.com/office/drawing/2016/5/12/chartex" xmlns:cx7="http://schemas.microsoft.com/office/drawing/2016/5/13/chartex" xmlns:cx8="http://schemas.microsoft.com/office/drawing/2016/5/14/chartex" xmlns:mc="http://schemas.openxmlformats.org/markup-compatibility/2006" xmlns:aink="http://schemas.microsoft.com/office/drawing/2016/ink" xmlns:am3d="http://schemas.microsoft.com/office/drawing/2017/model3d" xmlns:o="urn:schemas-microsoft-com:office:office" xmlns:r="http://schemas.openxmlformats.org/officeDocument/2006/relationships" xmlns:m="http://schemas.openxmlformats.org/officeDocument/2006/math" xmlns:v="urn:schemas-microsoft-com:vml" xmlns:wp14="http://schemas.microsoft.com/office/word/2010/wordprocessingDrawing" xmlns:wp="http://schemas.openxmlformats.org/drawingml/2006/wordprocessingDrawing" xmlns:w10="urn:schemas-microsoft-com:office:word" xmlns:w="http://schemas.openxmlformats.org/wordprocessingml/2006/main" xmlns:w14="http://schemas.microsoft.com/office/word/2010/wordml" xmlns:w15="http://schemas.microsoft.com/office/word/2012/wordml" xmlns:w16cid="http://schemas.microsoft.com/office/word/2016/wordml/cid" xmlns:w16se="http://schemas.microsoft.com/office/word/2015/wordml/symex" xmlns:wpg="http://schemas.microsoft.com/office/word/2010/wordprocessingGroup" xmlns:wpi="http://schemas.microsoft.com/office/word/2010/wordprocessingInk" xmlns:wne="http://schemas.microsoft.com/office/word/2006/wordml" xmlns:wps="http://schemas.microsoft.com/office/word/2010/wordprocessingShape" mc:Ignorable="w14 w15 w16se w16cid wp14">
+<w:footnotes xmlns:wpc="http://schemas.microsoft.com/office/word/2010/wordprocessingCanvas" xmlns:cx="http://schemas.microsoft.com/office/drawing/2014/chartex" xmlns:mc="http://schemas.openxmlformats.org/markup-compatibility/2006" xmlns:o="urn:schemas-microsoft-com:office:office" xmlns:r="http://schemas.openxmlformats.org/officeDocument/2006/relationships" xmlns:m="http://schemas.openxmlformats.org/officeDocument/2006/math" xmlns:v="urn:schemas-microsoft-com:vml" xmlns:wp14="http://schemas.microsoft.com/office/word/2010/wordprocessingDrawing" xmlns:wp="http://schemas.openxmlformats.org/drawingml/2006/wordprocessingDrawing" xmlns:w10="urn:schemas-microsoft-com:office:word" xmlns:w="http://schemas.openxmlformats.org/wordprocessingml/2006/main" xmlns:w14="http://schemas.microsoft.com/office/word/2010/wordml" xmlns:w15="http://schemas.microsoft.com/office/word/2012/wordml" xmlns:w16se="http://schemas.microsoft.com/office/word/2015/wordml/symex" xmlns:wpg="http://schemas.microsoft.com/office/word/2010/wordprocessingGroup" xmlns:wpi="http://schemas.microsoft.com/office/word/2010/wordprocessingInk" xmlns:wne="http://schemas.microsoft.com/office/word/2006/wordml" xmlns:wps="http://schemas.microsoft.com/office/word/2010/wordprocessingShape" mc:Ignorable="w14 w15 w16se wp14">
   <w:footnote w:type="separator" w:id="-1">
     <w:p>
       <w:pPr>
@@ -1084,7 +1704,7 @@
 </file>
 
 <file path=word/header1.xml><?xml version="1.0" encoding="utf-8"?>
-<w:hdr xmlns:wpc="http://schemas.microsoft.com/office/word/2010/wordprocessingCanvas" xmlns:cx="http://schemas.microsoft.com/office/drawing/2014/chartex" xmlns:cx1="http://schemas.microsoft.com/office/drawing/2015/9/8/chartex" xmlns:cx2="http://schemas.microsoft.com/office/drawing/2015/10/21/chartex" xmlns:cx3="http://schemas.microsoft.com/office/drawing/2016/5/9/chartex" xmlns:cx4="http://schemas.microsoft.com/office/drawing/2016/5/10/chartex" xmlns:cx5="http://schemas.microsoft.com/office/drawing/2016/5/11/chartex" xmlns:cx6="http://schemas.microsoft.com/office/drawing/2016/5/12/chartex" xmlns:cx7="http://schemas.microsoft.com/office/drawing/2016/5/13/chartex" xmlns:cx8="http://schemas.microsoft.com/office/drawing/2016/5/14/chartex" xmlns:mc="http://schemas.openxmlformats.org/markup-compatibility/2006" xmlns:aink="http://schemas.microsoft.com/office/drawing/2016/ink" xmlns:am3d="http://schemas.microsoft.com/office/drawing/2017/model3d" xmlns:o="urn:schemas-microsoft-com:office:office" xmlns:r="http://schemas.openxmlformats.org/officeDocument/2006/relationships" xmlns:m="http://schemas.openxmlformats.org/officeDocument/2006/math" xmlns:v="urn:schemas-microsoft-com:vml" xmlns:wp14="http://schemas.microsoft.com/office/word/2010/wordprocessingDrawing" xmlns:wp="http://schemas.openxmlformats.org/drawingml/2006/wordprocessingDrawing" xmlns:w10="urn:schemas-microsoft-com:office:word" xmlns:w="http://schemas.openxmlformats.org/wordprocessingml/2006/main" xmlns:w14="http://schemas.microsoft.com/office/word/2010/wordml" xmlns:w15="http://schemas.microsoft.com/office/word/2012/wordml" xmlns:w16cid="http://schemas.microsoft.com/office/word/2016/wordml/cid" xmlns:w16se="http://schemas.microsoft.com/office/word/2015/wordml/symex" xmlns:wpg="http://schemas.microsoft.com/office/word/2010/wordprocessingGroup" xmlns:wpi="http://schemas.microsoft.com/office/word/2010/wordprocessingInk" xmlns:wne="http://schemas.microsoft.com/office/word/2006/wordml" xmlns:wps="http://schemas.microsoft.com/office/word/2010/wordprocessingShape" mc:Ignorable="w14 w15 w16se w16cid wp14">
+<w:hdr xmlns:wpc="http://schemas.microsoft.com/office/word/2010/wordprocessingCanvas" xmlns:cx="http://schemas.microsoft.com/office/drawing/2014/chartex" xmlns:mc="http://schemas.openxmlformats.org/markup-compatibility/2006" xmlns:o="urn:schemas-microsoft-com:office:office" xmlns:r="http://schemas.openxmlformats.org/officeDocument/2006/relationships" xmlns:m="http://schemas.openxmlformats.org/officeDocument/2006/math" xmlns:v="urn:schemas-microsoft-com:vml" xmlns:wp14="http://schemas.microsoft.com/office/word/2010/wordprocessingDrawing" xmlns:wp="http://schemas.openxmlformats.org/drawingml/2006/wordprocessingDrawing" xmlns:w10="urn:schemas-microsoft-com:office:word" xmlns:w="http://schemas.openxmlformats.org/wordprocessingml/2006/main" xmlns:w14="http://schemas.microsoft.com/office/word/2010/wordml" xmlns:w15="http://schemas.microsoft.com/office/word/2012/wordml" xmlns:w16se="http://schemas.microsoft.com/office/word/2015/wordml/symex" xmlns:wpg="http://schemas.microsoft.com/office/word/2010/wordprocessingGroup" xmlns:wpi="http://schemas.microsoft.com/office/word/2010/wordprocessingInk" xmlns:wne="http://schemas.microsoft.com/office/word/2006/wordml" xmlns:wps="http://schemas.microsoft.com/office/word/2010/wordprocessingShape" mc:Ignorable="w14 w15 w16se wp14">
   <w:tbl>
     <w:tblPr>
       <w:tblW w:w="9359" w:type="dxa"/>
@@ -1144,7 +1764,7 @@
 </file>
 
 <file path=word/styles.xml><?xml version="1.0" encoding="utf-8"?>
-<w:styles xmlns:mc="http://schemas.openxmlformats.org/markup-compatibility/2006" xmlns:r="http://schemas.openxmlformats.org/officeDocument/2006/relationships" xmlns:w="http://schemas.openxmlformats.org/wordprocessingml/2006/main" xmlns:w14="http://schemas.microsoft.com/office/word/2010/wordml" xmlns:w15="http://schemas.microsoft.com/office/word/2012/wordml" xmlns:w16cid="http://schemas.microsoft.com/office/word/2016/wordml/cid" xmlns:w16se="http://schemas.microsoft.com/office/word/2015/wordml/symex" mc:Ignorable="w14 w15 w16se w16cid">
+<w:styles xmlns:mc="http://schemas.openxmlformats.org/markup-compatibility/2006" xmlns:r="http://schemas.openxmlformats.org/officeDocument/2006/relationships" xmlns:w="http://schemas.openxmlformats.org/wordprocessingml/2006/main" xmlns:w14="http://schemas.microsoft.com/office/word/2010/wordml" xmlns:w15="http://schemas.microsoft.com/office/word/2012/wordml" xmlns:w16se="http://schemas.microsoft.com/office/word/2015/wordml/symex" mc:Ignorable="w14 w15 w16se">
   <w:docDefaults>
     <w:rPrDefault>
       <w:rPr>
@@ -1155,7 +1775,7 @@
     </w:rPrDefault>
     <w:pPrDefault/>
   </w:docDefaults>
-  <w:latentStyles w:defLockedState="0" w:defUIPriority="99" w:defSemiHidden="0" w:defUnhideWhenUsed="0" w:defQFormat="0" w:count="375">
+  <w:latentStyles w:defLockedState="0" w:defUIPriority="99" w:defSemiHidden="0" w:defUnhideWhenUsed="0" w:defQFormat="0" w:count="371">
     <w:lsdException w:name="Normal" w:uiPriority="0" w:qFormat="1"/>
     <w:lsdException w:name="heading 1" w:uiPriority="9" w:qFormat="1"/>
     <w:lsdException w:name="heading 2" w:semiHidden="1" w:uiPriority="9" w:unhideWhenUsed="1" w:qFormat="1"/>
@@ -1261,6 +1881,7 @@
     <w:lsdException w:name="HTML Sample" w:semiHidden="1" w:unhideWhenUsed="1"/>
     <w:lsdException w:name="HTML Typewriter" w:semiHidden="1" w:unhideWhenUsed="1"/>
     <w:lsdException w:name="HTML Variable" w:semiHidden="1" w:unhideWhenUsed="1"/>
+    <w:lsdException w:name="Normal Table" w:semiHidden="1" w:unhideWhenUsed="1"/>
     <w:lsdException w:name="annotation subject" w:semiHidden="1" w:unhideWhenUsed="1"/>
     <w:lsdException w:name="No List" w:semiHidden="1" w:unhideWhenUsed="1"/>
     <w:lsdException w:name="Outline List 1" w:semiHidden="1" w:unhideWhenUsed="1"/>
@@ -1304,8 +1925,10 @@
     <w:lsdException w:name="Table Elegant" w:semiHidden="1" w:unhideWhenUsed="1"/>
     <w:lsdException w:name="Table Professional" w:semiHidden="1" w:unhideWhenUsed="1"/>
     <w:lsdException w:name="Table Subtle 1" w:semiHidden="1" w:unhideWhenUsed="1"/>
+    <w:lsdException w:name="Table Subtle 2" w:semiHidden="1" w:unhideWhenUsed="1"/>
     <w:lsdException w:name="Table Web 1" w:semiHidden="1" w:unhideWhenUsed="1"/>
     <w:lsdException w:name="Table Web 2" w:semiHidden="1" w:unhideWhenUsed="1"/>
+    <w:lsdException w:name="Table Web 3" w:semiHidden="1" w:unhideWhenUsed="1"/>
     <w:lsdException w:name="Balloon Text" w:semiHidden="1" w:unhideWhenUsed="1"/>
     <w:lsdException w:name="Table Grid" w:uiPriority="39"/>
     <w:lsdException w:name="Table Theme" w:semiHidden="1" w:unhideWhenUsed="1"/>
@@ -1524,10 +2147,6 @@
     <w:lsdException w:name="List Table 5 Dark Accent 6" w:uiPriority="50"/>
     <w:lsdException w:name="List Table 6 Colorful Accent 6" w:uiPriority="51"/>
     <w:lsdException w:name="List Table 7 Colorful Accent 6" w:uiPriority="52"/>
-    <w:lsdException w:name="Mention" w:semiHidden="1" w:unhideWhenUsed="1"/>
-    <w:lsdException w:name="Smart Hyperlink" w:semiHidden="1" w:unhideWhenUsed="1"/>
-    <w:lsdException w:name="Hashtag" w:semiHidden="1" w:unhideWhenUsed="1"/>
-    <w:lsdException w:name="Unresolved Mention" w:semiHidden="1" w:unhideWhenUsed="1"/>
   </w:latentStyles>
   <w:style w:type="paragraph" w:default="1" w:styleId="Normal">
     <w:name w:val="Normal"/>
@@ -1543,6 +2162,7 @@
   <w:style w:type="character" w:default="1" w:styleId="DefaultParagraphFont">
     <w:name w:val="Default Paragraph Font"/>
     <w:uiPriority w:val="1"/>
+    <w:semiHidden/>
     <w:unhideWhenUsed/>
   </w:style>
   <w:style w:type="table" w:default="1" w:styleId="TableNormal">
@@ -1949,7 +2569,7 @@
 </file>
 
 <file path=customXml/itemProps1.xml><?xml version="1.0" encoding="utf-8"?>
-<ds:datastoreItem xmlns:ds="http://schemas.openxmlformats.org/officeDocument/2006/customXml" ds:itemID="{6B8A497B-6789-44D0-A601-E3B5E2A4793F}">
+<ds:datastoreItem xmlns:ds="http://schemas.openxmlformats.org/officeDocument/2006/customXml" ds:itemID="{3858F5E6-075F-4895-8DD9-363A353AB817}">
   <ds:schemaRefs>
     <ds:schemaRef ds:uri="http://schemas.openxmlformats.org/officeDocument/2006/bibliography"/>
   </ds:schemaRefs>

</xml_diff>

<commit_message>
Minor changes in devtool article.
</commit_message>
<xml_diff>
--- a/1-js/02-first-steps/07-operators/article.docx
+++ b/1-js/02-first-steps/07-operators/article.docx
@@ -250,418 +250,454 @@
           <w:rtl/>
           <w:lang w:bidi="fa-IR"/>
         </w:rPr>
-        <w:t xml:space="preserve"> (اُپِرِند)</w:t>
-      </w:r>
-    </w:p>
-    <w:p>
-      <w:pPr>
-        <w:bidi/>
-        <w:spacing w:line="276" w:lineRule="auto"/>
-        <w:rPr>
-          <w:rFonts w:ascii="IRANSans" w:eastAsia="IRANSans" w:hAnsi="IRANSans" w:cs="IRANSans"/>
-          <w:rtl/>
-          <w:lang w:bidi="fa-IR"/>
-        </w:rPr>
-      </w:pPr>
-      <w:r>
-        <w:rPr>
-          <w:rFonts w:ascii="IRANSans" w:eastAsia="IRANSans" w:hAnsi="IRANSans" w:cs="IRANSans" w:hint="cs"/>
-          <w:rtl/>
-          <w:lang w:bidi="fa-IR"/>
-        </w:rPr>
-        <w:t>پیش از ادامه بیایید مفهوم این اصطلاحات را بفهمیم.</w:t>
-      </w:r>
-    </w:p>
-    <w:p>
-      <w:pPr>
-        <w:bidi/>
-        <w:spacing w:line="276" w:lineRule="auto"/>
-        <w:rPr>
-          <w:rFonts w:ascii="IRANSans" w:eastAsia="IRANSans" w:hAnsi="IRANSans" w:cs="IRANSans"/>
-          <w:rtl/>
-          <w:lang w:bidi="fa-IR"/>
-        </w:rPr>
-      </w:pPr>
-      <w:r>
-        <w:rPr>
-          <w:rFonts w:ascii="IRANSans" w:eastAsia="IRANSans" w:hAnsi="IRANSans" w:cs="IRANSans" w:hint="cs"/>
-          <w:rtl/>
-          <w:lang w:bidi="fa-IR"/>
-        </w:rPr>
-        <w:t xml:space="preserve">یک </w:t>
-      </w:r>
-      <w:r>
-        <w:rPr>
-          <w:rFonts w:ascii="IRANSans" w:eastAsia="IRANSans" w:hAnsi="IRANSans" w:cs="IRANSans"/>
-          <w:lang w:bidi="fa-IR"/>
-        </w:rPr>
-        <w:t>operand</w:t>
-      </w:r>
-      <w:r>
-        <w:rPr>
-          <w:rFonts w:ascii="IRANSans" w:eastAsia="IRANSans" w:hAnsi="IRANSans" w:cs="IRANSans" w:hint="cs"/>
-          <w:rtl/>
-          <w:lang w:bidi="fa-IR"/>
-        </w:rPr>
-        <w:t xml:space="preserve"> </w:t>
-      </w:r>
-      <w:r>
-        <w:rPr>
-          <w:rFonts w:ascii="IRANSans" w:eastAsia="IRANSans" w:hAnsi="IRANSans" w:cs="IRANSans"/>
-          <w:rtl/>
-          <w:lang w:bidi="fa-IR"/>
-        </w:rPr>
-        <w:t>–</w:t>
-      </w:r>
-      <w:r>
-        <w:rPr>
-          <w:rFonts w:ascii="IRANSans" w:eastAsia="IRANSans" w:hAnsi="IRANSans" w:cs="IRANSans" w:hint="cs"/>
-          <w:rtl/>
-          <w:lang w:bidi="fa-IR"/>
-        </w:rPr>
-        <w:t xml:space="preserve"> همان چیزی است که </w:t>
-      </w:r>
-      <w:r>
-        <w:rPr>
-          <w:rFonts w:ascii="IRANSans" w:eastAsia="IRANSans" w:hAnsi="IRANSans" w:cs="IRANSans"/>
-          <w:rtl/>
-          <w:lang w:bidi="fa-IR"/>
-        </w:rPr>
-        <w:t>عملگرهای</w:t>
-      </w:r>
-      <w:r>
-        <w:rPr>
-          <w:rFonts w:ascii="IRANSans" w:eastAsia="IRANSans" w:hAnsi="IRANSans" w:cs="IRANSans" w:hint="cs"/>
-          <w:rtl/>
-          <w:lang w:bidi="fa-IR"/>
-        </w:rPr>
-        <w:t xml:space="preserve"> برای آنها اعمال می‌شوند. برای نمونه </w:t>
-      </w:r>
-      <w:r>
-        <w:rPr>
-          <w:rFonts w:ascii="IRANSans" w:eastAsia="IRANSans" w:hAnsi="IRANSans" w:cs="IRANSans" w:hint="cs"/>
-          <w:rtl/>
-          <w:lang w:bidi="fa-IR"/>
-        </w:rPr>
-        <w:t xml:space="preserve">در ضرب 5 * 2 دو </w:t>
-      </w:r>
-      <w:r>
-        <w:rPr>
-          <w:rFonts w:ascii="IRANSans" w:eastAsia="IRANSans" w:hAnsi="IRANSans" w:cs="IRANSans"/>
-          <w:lang w:bidi="fa-IR"/>
-        </w:rPr>
-        <w:t>operand</w:t>
-      </w:r>
-      <w:r>
-        <w:rPr>
-          <w:rFonts w:ascii="IRANSans" w:eastAsia="IRANSans" w:hAnsi="IRANSans" w:cs="IRANSans" w:hint="cs"/>
-          <w:rtl/>
-          <w:lang w:bidi="fa-IR"/>
-        </w:rPr>
-        <w:t xml:space="preserve"> داریم. برخی آن را آرگمان (</w:t>
-      </w:r>
-      <w:r>
-        <w:rPr>
-          <w:rFonts w:ascii="IRANSans" w:eastAsia="IRANSans" w:hAnsi="IRANSans" w:cs="IRANSans"/>
-          <w:lang w:bidi="fa-IR"/>
-        </w:rPr>
-        <w:t>argument</w:t>
-      </w:r>
-      <w:r>
-        <w:rPr>
-          <w:rFonts w:ascii="IRANSans" w:eastAsia="IRANSans" w:hAnsi="IRANSans" w:cs="IRANSans" w:hint="cs"/>
-          <w:rtl/>
-          <w:lang w:bidi="fa-IR"/>
-        </w:rPr>
-        <w:t>) نیز می‌خوانند.</w:t>
-      </w:r>
-    </w:p>
-    <w:p>
-      <w:pPr>
-        <w:bidi/>
-        <w:spacing w:line="276" w:lineRule="auto"/>
-        <w:rPr>
-          <w:rFonts w:ascii="IRANSans" w:eastAsia="IRANSans" w:hAnsi="IRANSans" w:cs="IRANSans"/>
-          <w:rtl/>
-          <w:lang w:bidi="fa-IR"/>
-        </w:rPr>
-      </w:pPr>
-      <w:r>
-        <w:rPr>
-          <w:rFonts w:ascii="IRANSans" w:eastAsia="IRANSans" w:hAnsi="IRANSans" w:cs="IRANSans" w:hint="cs"/>
-          <w:rtl/>
-          <w:lang w:bidi="fa-IR"/>
-        </w:rPr>
-        <w:t xml:space="preserve">یک عملگر زمانی </w:t>
-      </w:r>
-      <w:r>
-        <w:rPr>
-          <w:rFonts w:ascii="IRANSans" w:eastAsia="IRANSans" w:hAnsi="IRANSans" w:cs="IRANSans"/>
-          <w:lang w:bidi="fa-IR"/>
-        </w:rPr>
-        <w:t>unary</w:t>
-      </w:r>
-      <w:r>
-        <w:rPr>
-          <w:rFonts w:ascii="IRANSans" w:eastAsia="IRANSans" w:hAnsi="IRANSans" w:cs="IRANSans" w:hint="cs"/>
-          <w:rtl/>
-          <w:lang w:bidi="fa-IR"/>
-        </w:rPr>
-        <w:t xml:space="preserve"> است که فقط یک </w:t>
-      </w:r>
-      <w:r>
-        <w:rPr>
-          <w:rFonts w:ascii="IRANSans" w:eastAsia="IRANSans" w:hAnsi="IRANSans" w:cs="IRANSans"/>
-          <w:lang w:bidi="fa-IR"/>
-        </w:rPr>
-        <w:t>operand</w:t>
-      </w:r>
-      <w:r>
-        <w:rPr>
-          <w:rFonts w:ascii="IRANSans" w:eastAsia="IRANSans" w:hAnsi="IRANSans" w:cs="IRANSans" w:hint="cs"/>
-          <w:rtl/>
-          <w:lang w:bidi="fa-IR"/>
-        </w:rPr>
-        <w:t xml:space="preserve"> داشته باشد. برای نمونه </w:t>
-      </w:r>
-      <w:r>
-        <w:rPr>
-          <w:rFonts w:ascii="IRANSans" w:eastAsia="IRANSans" w:hAnsi="IRANSans" w:cs="IRANSans"/>
-          <w:lang w:bidi="fa-IR"/>
-        </w:rPr>
-        <w:t>unary</w:t>
-      </w:r>
-      <w:r>
-        <w:rPr>
-          <w:rFonts w:ascii="IRANSans" w:eastAsia="IRANSans" w:hAnsi="IRANSans" w:cs="IRANSans" w:hint="cs"/>
-          <w:rtl/>
-          <w:lang w:bidi="fa-IR"/>
-        </w:rPr>
-        <w:t xml:space="preserve"> منفی کننده </w:t>
-      </w:r>
-      <w:r>
-        <w:rPr>
-          <w:rFonts w:ascii="IRANSans" w:eastAsia="IRANSans" w:hAnsi="IRANSans" w:cs="IRANSans"/>
-          <w:rtl/>
-          <w:lang w:bidi="fa-IR"/>
-        </w:rPr>
-        <w:t>–</w:t>
-      </w:r>
-      <w:r>
-        <w:rPr>
-          <w:rFonts w:ascii="IRANSans" w:eastAsia="IRANSans" w:hAnsi="IRANSans" w:cs="IRANSans" w:hint="cs"/>
-          <w:rtl/>
-          <w:lang w:bidi="fa-IR"/>
-        </w:rPr>
-        <w:t xml:space="preserve"> که علامت یک عدد را برعکس می‌کند.</w:t>
-      </w:r>
-    </w:p>
-    <w:p>
-      <w:pPr>
-        <w:bidi/>
-        <w:spacing w:line="276" w:lineRule="auto"/>
-        <w:rPr>
-          <w:rFonts w:ascii="IRANSans" w:eastAsia="IRANSans" w:hAnsi="IRANSans" w:cs="IRANSans"/>
-          <w:u w:val="single"/>
-          <w:rtl/>
-          <w:lang w:bidi="fa-IR"/>
-        </w:rPr>
-      </w:pPr>
-      <w:r>
-        <w:rPr>
-          <w:rFonts w:ascii="IRANSans" w:eastAsia="IRANSans" w:hAnsi="IRANSans" w:cs="IRANSans" w:hint="cs"/>
-          <w:u w:val="single"/>
-          <w:rtl/>
-          <w:lang w:bidi="fa-IR"/>
-        </w:rPr>
-        <w:t>کد</w:t>
-      </w:r>
-    </w:p>
-    <w:p>
-      <w:pPr>
-        <w:bidi/>
-        <w:spacing w:line="276" w:lineRule="auto"/>
-        <w:rPr>
-          <w:rFonts w:ascii="IRANSans" w:eastAsia="IRANSans" w:hAnsi="IRANSans" w:cs="IRANSans"/>
-          <w:rtl/>
-          <w:lang w:bidi="fa-IR"/>
-        </w:rPr>
-      </w:pPr>
-      <w:r>
-        <w:rPr>
-          <w:rFonts w:ascii="IRANSans" w:eastAsia="IRANSans" w:hAnsi="IRANSans" w:cs="IRANSans" w:hint="cs"/>
-          <w:rtl/>
-          <w:lang w:bidi="fa-IR"/>
-        </w:rPr>
-        <w:t xml:space="preserve">یک عملگر زمانی </w:t>
-      </w:r>
-      <w:r>
-        <w:rPr>
-          <w:rFonts w:ascii="IRANSans" w:eastAsia="IRANSans" w:hAnsi="IRANSans" w:cs="IRANSans"/>
-          <w:lang w:bidi="fa-IR"/>
-        </w:rPr>
-        <w:t>binary</w:t>
-      </w:r>
-      <w:r>
-        <w:rPr>
-          <w:rFonts w:ascii="IRANSans" w:eastAsia="IRANSans" w:hAnsi="IRANSans" w:cs="IRANSans" w:hint="cs"/>
-          <w:rtl/>
-          <w:lang w:bidi="fa-IR"/>
-        </w:rPr>
-        <w:t xml:space="preserve"> است که دو </w:t>
-      </w:r>
-      <w:r>
-        <w:rPr>
-          <w:rFonts w:ascii="IRANSans" w:eastAsia="IRANSans" w:hAnsi="IRANSans" w:cs="IRANSans"/>
-          <w:lang w:bidi="fa-IR"/>
-        </w:rPr>
-        <w:t>operand</w:t>
-      </w:r>
-      <w:r>
-        <w:rPr>
-          <w:rFonts w:ascii="IRANSans" w:eastAsia="IRANSans" w:hAnsi="IRANSans" w:cs="IRANSans" w:hint="cs"/>
-          <w:rtl/>
-          <w:lang w:bidi="fa-IR"/>
-        </w:rPr>
-        <w:t xml:space="preserve"> داشته باشد. همان عملگر </w:t>
-      </w:r>
-      <w:r>
-        <w:rPr>
-          <w:rFonts w:ascii="IRANSans" w:eastAsia="IRANSans" w:hAnsi="IRANSans" w:cs="IRANSans" w:hint="cs"/>
-          <w:rtl/>
-          <w:lang w:bidi="fa-IR"/>
-        </w:rPr>
-        <w:t>منفی کننده</w:t>
-      </w:r>
-      <w:r>
-        <w:rPr>
-          <w:rFonts w:ascii="IRANSans" w:eastAsia="IRANSans" w:hAnsi="IRANSans" w:cs="IRANSans" w:hint="cs"/>
-          <w:rtl/>
-          <w:lang w:bidi="fa-IR"/>
-        </w:rPr>
-        <w:t xml:space="preserve"> در شکل </w:t>
-      </w:r>
-      <w:r>
-        <w:rPr>
-          <w:rFonts w:ascii="IRANSans" w:eastAsia="IRANSans" w:hAnsi="IRANSans" w:cs="IRANSans"/>
-          <w:lang w:bidi="fa-IR"/>
-        </w:rPr>
-        <w:t>binary</w:t>
-      </w:r>
-      <w:r>
-        <w:rPr>
-          <w:rFonts w:ascii="IRANSans" w:eastAsia="IRANSans" w:hAnsi="IRANSans" w:cs="IRANSans" w:hint="cs"/>
-          <w:rtl/>
-          <w:lang w:bidi="fa-IR"/>
-        </w:rPr>
-        <w:t xml:space="preserve"> هم وجود دارد.</w:t>
-      </w:r>
-    </w:p>
-    <w:p>
-      <w:pPr>
-        <w:bidi/>
-        <w:spacing w:line="276" w:lineRule="auto"/>
-        <w:rPr>
-          <w:rFonts w:ascii="IRANSans" w:eastAsia="IRANSans" w:hAnsi="IRANSans" w:cs="IRANSans"/>
-          <w:u w:val="single"/>
-          <w:rtl/>
-          <w:lang w:bidi="fa-IR"/>
-        </w:rPr>
-      </w:pPr>
-      <w:r>
-        <w:rPr>
-          <w:rFonts w:ascii="IRANSans" w:eastAsia="IRANSans" w:hAnsi="IRANSans" w:cs="IRANSans" w:hint="cs"/>
-          <w:u w:val="single"/>
-          <w:rtl/>
-          <w:lang w:bidi="fa-IR"/>
-        </w:rPr>
-        <w:t>کد</w:t>
-      </w:r>
-    </w:p>
-    <w:p>
-      <w:pPr>
-        <w:bidi/>
-        <w:spacing w:line="276" w:lineRule="auto"/>
-        <w:rPr>
-          <w:rFonts w:ascii="IRANSans" w:eastAsia="IRANSans" w:hAnsi="IRANSans" w:cs="IRANSans"/>
-          <w:rtl/>
-          <w:lang w:bidi="fa-IR"/>
-        </w:rPr>
-      </w:pPr>
-      <w:r>
-        <w:rPr>
-          <w:rFonts w:ascii="IRANSans" w:eastAsia="IRANSans" w:hAnsi="IRANSans" w:cs="IRANSans" w:hint="cs"/>
-          <w:rtl/>
-          <w:lang w:bidi="fa-IR"/>
-        </w:rPr>
-        <w:t>در اصل</w:t>
-      </w:r>
-      <w:r>
-        <w:rPr>
-          <w:rFonts w:ascii="IRANSans" w:eastAsia="IRANSans" w:hAnsi="IRANSans" w:cs="IRANSans" w:hint="cs"/>
-          <w:rtl/>
-          <w:lang w:bidi="fa-IR"/>
-        </w:rPr>
-        <w:t xml:space="preserve"> در اینجا ما در مورد دو عملگر مجزا صحبت کردیم. اولی عملگر </w:t>
-      </w:r>
-      <w:r>
-        <w:rPr>
-          <w:rFonts w:ascii="IRANSans" w:eastAsia="IRANSans" w:hAnsi="IRANSans" w:cs="IRANSans"/>
-          <w:lang w:bidi="fa-IR"/>
-        </w:rPr>
-        <w:t>unary</w:t>
-      </w:r>
-      <w:r>
-        <w:rPr>
-          <w:rFonts w:ascii="IRANSans" w:eastAsia="IRANSans" w:hAnsi="IRANSans" w:cs="IRANSans" w:hint="cs"/>
-          <w:rtl/>
-          <w:lang w:bidi="fa-IR"/>
-        </w:rPr>
-        <w:t xml:space="preserve"> منفی کننده (که علامت عدد را برعکس می‌کرد) و دیگری عملگر تفریق </w:t>
-      </w:r>
-      <w:r>
-        <w:rPr>
-          <w:rFonts w:ascii="IRANSans" w:eastAsia="IRANSans" w:hAnsi="IRANSans" w:cs="IRANSans"/>
-          <w:lang w:bidi="fa-IR"/>
-        </w:rPr>
-        <w:t>binary</w:t>
-      </w:r>
-      <w:r>
-        <w:rPr>
-          <w:rFonts w:ascii="IRANSans" w:eastAsia="IRANSans" w:hAnsi="IRANSans" w:cs="IRANSans" w:hint="cs"/>
-          <w:rtl/>
-          <w:lang w:bidi="fa-IR"/>
-        </w:rPr>
-        <w:t xml:space="preserve"> (تفریق دو عدد از هم).</w:t>
-      </w:r>
-    </w:p>
-    <w:p>
-      <w:pPr>
-        <w:bidi/>
-        <w:spacing w:line="276" w:lineRule="auto"/>
-        <w:rPr>
-          <w:rFonts w:ascii="IRANSans" w:eastAsia="IRANSans" w:hAnsi="IRANSans" w:cs="IRANSans"/>
+        <w:t xml:space="preserve"> (اُپِر</w:t>
+      </w:r>
+      <w:r>
+        <w:rPr>
+          <w:rFonts w:ascii="IRANSans" w:eastAsia="IRANSans" w:hAnsi="IRANSans" w:cs="IRANSans" w:hint="cs"/>
           <w:b/>
           <w:bCs/>
           <w:rtl/>
           <w:lang w:bidi="fa-IR"/>
         </w:rPr>
-      </w:pPr>
-      <w:r>
-        <w:rPr>
-          <w:rFonts w:ascii="IRANSans" w:eastAsia="IRANSans" w:hAnsi="IRANSans" w:cs="IRANSans" w:hint="cs"/>
+        <w:t>ند)</w:t>
+      </w:r>
+    </w:p>
+    <w:p>
+      <w:pPr>
+        <w:bidi/>
+        <w:spacing w:line="276" w:lineRule="auto"/>
+        <w:rPr>
+          <w:rFonts w:ascii="IRANSans" w:eastAsia="IRANSans" w:hAnsi="IRANSans" w:cs="IRANSans"/>
+          <w:rtl/>
+          <w:lang w:bidi="fa-IR"/>
+        </w:rPr>
+      </w:pPr>
+      <w:r>
+        <w:rPr>
+          <w:rFonts w:ascii="IRANSans" w:eastAsia="IRANSans" w:hAnsi="IRANSans" w:cs="IRANSans" w:hint="cs"/>
+          <w:rtl/>
+          <w:lang w:bidi="fa-IR"/>
+        </w:rPr>
+        <w:t>پیش از ادامه بیایید مفهوم این اصطلاحات را بفهمیم.</w:t>
+      </w:r>
+    </w:p>
+    <w:p>
+      <w:pPr>
+        <w:bidi/>
+        <w:spacing w:line="276" w:lineRule="auto"/>
+        <w:rPr>
+          <w:rFonts w:ascii="IRANSans" w:eastAsia="IRANSans" w:hAnsi="IRANSans" w:cs="IRANSans"/>
+          <w:rtl/>
+          <w:lang w:bidi="fa-IR"/>
+        </w:rPr>
+      </w:pPr>
+      <w:r>
+        <w:rPr>
+          <w:rFonts w:ascii="IRANSans" w:eastAsia="IRANSans" w:hAnsi="IRANSans" w:cs="IRANSans" w:hint="cs"/>
+          <w:rtl/>
+          <w:lang w:bidi="fa-IR"/>
+        </w:rPr>
+        <w:t xml:space="preserve">یک </w:t>
+      </w:r>
+      <w:r>
+        <w:rPr>
+          <w:rFonts w:ascii="IRANSans" w:eastAsia="IRANSans" w:hAnsi="IRANSans" w:cs="IRANSans"/>
+          <w:lang w:bidi="fa-IR"/>
+        </w:rPr>
+        <w:t>operand</w:t>
+      </w:r>
+      <w:r>
+        <w:rPr>
+          <w:rFonts w:ascii="IRANSans" w:eastAsia="IRANSans" w:hAnsi="IRANSans" w:cs="IRANSans" w:hint="cs"/>
+          <w:rtl/>
+          <w:lang w:bidi="fa-IR"/>
+        </w:rPr>
+        <w:t xml:space="preserve"> </w:t>
+      </w:r>
+      <w:r>
+        <w:rPr>
+          <w:rFonts w:ascii="IRANSans" w:eastAsia="IRANSans" w:hAnsi="IRANSans" w:cs="IRANSans"/>
+          <w:rtl/>
+          <w:lang w:bidi="fa-IR"/>
+        </w:rPr>
+        <w:t>–</w:t>
+      </w:r>
+      <w:r>
+        <w:rPr>
+          <w:rFonts w:ascii="IRANSans" w:eastAsia="IRANSans" w:hAnsi="IRANSans" w:cs="IRANSans" w:hint="cs"/>
+          <w:rtl/>
+          <w:lang w:bidi="fa-IR"/>
+        </w:rPr>
+        <w:t xml:space="preserve"> همان چیزی است که </w:t>
+      </w:r>
+      <w:r>
+        <w:rPr>
+          <w:rFonts w:ascii="IRANSans" w:eastAsia="IRANSans" w:hAnsi="IRANSans" w:cs="IRANSans"/>
+          <w:rtl/>
+          <w:lang w:bidi="fa-IR"/>
+        </w:rPr>
+        <w:t>عملگرها</w:t>
+      </w:r>
+      <w:r>
+        <w:rPr>
+          <w:rFonts w:ascii="IRANSans" w:eastAsia="IRANSans" w:hAnsi="IRANSans" w:cs="IRANSans" w:hint="cs"/>
+          <w:rtl/>
+          <w:lang w:bidi="fa-IR"/>
+        </w:rPr>
+        <w:t xml:space="preserve"> بر روی</w:t>
+      </w:r>
+      <w:r>
+        <w:rPr>
+          <w:rFonts w:ascii="IRANSans" w:eastAsia="IRANSans" w:hAnsi="IRANSans" w:cs="IRANSans" w:hint="cs"/>
+          <w:rtl/>
+          <w:lang w:bidi="fa-IR"/>
+        </w:rPr>
+        <w:t xml:space="preserve"> آنها اعمال می‌شوند. برای نمونه </w:t>
+      </w:r>
+      <w:r>
+        <w:rPr>
+          <w:rFonts w:ascii="IRANSans" w:eastAsia="IRANSans" w:hAnsi="IRANSans" w:cs="IRANSans" w:hint="cs"/>
+          <w:rtl/>
+          <w:lang w:bidi="fa-IR"/>
+        </w:rPr>
+        <w:t xml:space="preserve">در ضرب 5 * 2 دو </w:t>
+      </w:r>
+      <w:r>
+        <w:rPr>
+          <w:rFonts w:ascii="IRANSans" w:eastAsia="IRANSans" w:hAnsi="IRANSans" w:cs="IRANSans"/>
+          <w:lang w:bidi="fa-IR"/>
+        </w:rPr>
+        <w:t>operand</w:t>
+      </w:r>
+      <w:r>
+        <w:rPr>
+          <w:rFonts w:ascii="IRANSans" w:eastAsia="IRANSans" w:hAnsi="IRANSans" w:cs="IRANSans" w:hint="cs"/>
+          <w:rtl/>
+          <w:lang w:bidi="fa-IR"/>
+        </w:rPr>
+        <w:t xml:space="preserve"> داریم. برخی آن را آرگمان (</w:t>
+      </w:r>
+      <w:r>
+        <w:rPr>
+          <w:rFonts w:ascii="IRANSans" w:eastAsia="IRANSans" w:hAnsi="IRANSans" w:cs="IRANSans"/>
+          <w:lang w:bidi="fa-IR"/>
+        </w:rPr>
+        <w:t>argument</w:t>
+      </w:r>
+      <w:r>
+        <w:rPr>
+          <w:rFonts w:ascii="IRANSans" w:eastAsia="IRANSans" w:hAnsi="IRANSans" w:cs="IRANSans" w:hint="cs"/>
+          <w:rtl/>
+          <w:lang w:bidi="fa-IR"/>
+        </w:rPr>
+        <w:t>) نیز می‌خوانند.</w:t>
+      </w:r>
+    </w:p>
+    <w:p>
+      <w:pPr>
+        <w:bidi/>
+        <w:spacing w:line="276" w:lineRule="auto"/>
+        <w:rPr>
+          <w:rFonts w:ascii="IRANSans" w:eastAsia="IRANSans" w:hAnsi="IRANSans" w:cs="IRANSans"/>
+          <w:rtl/>
+          <w:lang w:bidi="fa-IR"/>
+        </w:rPr>
+      </w:pPr>
+      <w:r>
+        <w:rPr>
+          <w:rFonts w:ascii="IRANSans" w:eastAsia="IRANSans" w:hAnsi="IRANSans" w:cs="IRANSans" w:hint="cs"/>
+          <w:rtl/>
+          <w:lang w:bidi="fa-IR"/>
+        </w:rPr>
+        <w:t xml:space="preserve">یک عملگر زمانی </w:t>
+      </w:r>
+      <w:r>
+        <w:rPr>
+          <w:rFonts w:ascii="IRANSans" w:eastAsia="IRANSans" w:hAnsi="IRANSans" w:cs="IRANSans"/>
+          <w:lang w:bidi="fa-IR"/>
+        </w:rPr>
+        <w:t>unary</w:t>
+      </w:r>
+      <w:r>
+        <w:rPr>
+          <w:rFonts w:ascii="IRANSans" w:eastAsia="IRANSans" w:hAnsi="IRANSans" w:cs="IRANSans" w:hint="cs"/>
+          <w:rtl/>
+          <w:lang w:bidi="fa-IR"/>
+        </w:rPr>
+        <w:t xml:space="preserve"> است که فقط یک </w:t>
+      </w:r>
+      <w:r>
+        <w:rPr>
+          <w:rFonts w:ascii="IRANSans" w:eastAsia="IRANSans" w:hAnsi="IRANSans" w:cs="IRANSans"/>
+          <w:lang w:bidi="fa-IR"/>
+        </w:rPr>
+        <w:t>operand</w:t>
+      </w:r>
+      <w:r>
+        <w:rPr>
+          <w:rFonts w:ascii="IRANSans" w:eastAsia="IRANSans" w:hAnsi="IRANSans" w:cs="IRANSans" w:hint="cs"/>
+          <w:rtl/>
+          <w:lang w:bidi="fa-IR"/>
+        </w:rPr>
+        <w:t xml:space="preserve"> داشته باشد. برای نمونه </w:t>
+      </w:r>
+      <w:r>
+        <w:rPr>
+          <w:rFonts w:ascii="IRANSans" w:eastAsia="IRANSans" w:hAnsi="IRANSans" w:cs="IRANSans"/>
+          <w:lang w:bidi="fa-IR"/>
+        </w:rPr>
+        <w:t>unary</w:t>
+      </w:r>
+      <w:r>
+        <w:rPr>
+          <w:rFonts w:ascii="IRANSans" w:eastAsia="IRANSans" w:hAnsi="IRANSans" w:cs="IRANSans" w:hint="cs"/>
+          <w:rtl/>
+          <w:lang w:bidi="fa-IR"/>
+        </w:rPr>
+        <w:t xml:space="preserve"> منفی کننده</w:t>
+      </w:r>
+      <w:r>
+        <w:rPr>
+          <w:rFonts w:ascii="IRANSans" w:eastAsia="IRANSans" w:hAnsi="IRANSans" w:cs="IRANSans" w:hint="cs"/>
+          <w:rtl/>
+          <w:lang w:bidi="fa-IR"/>
+        </w:rPr>
+        <w:t>‌ی</w:t>
+      </w:r>
+      <w:bookmarkStart w:id="0" w:name="_GoBack"/>
+      <w:bookmarkEnd w:id="0"/>
+      <w:r>
+        <w:rPr>
+          <w:rFonts w:ascii="IRANSans" w:eastAsia="IRANSans" w:hAnsi="IRANSans" w:cs="IRANSans" w:hint="cs"/>
+          <w:rtl/>
+          <w:lang w:bidi="fa-IR"/>
+        </w:rPr>
+        <w:t xml:space="preserve"> </w:t>
+      </w:r>
+      <w:r>
+        <w:rPr>
+          <w:rFonts w:ascii="IRANSans" w:eastAsia="IRANSans" w:hAnsi="IRANSans" w:cs="IRANSans"/>
+          <w:rtl/>
+          <w:lang w:bidi="fa-IR"/>
+        </w:rPr>
+        <w:t>–</w:t>
+      </w:r>
+      <w:r>
+        <w:rPr>
+          <w:rFonts w:ascii="IRANSans" w:eastAsia="IRANSans" w:hAnsi="IRANSans" w:cs="IRANSans" w:hint="cs"/>
+          <w:rtl/>
+          <w:lang w:bidi="fa-IR"/>
+        </w:rPr>
+        <w:t xml:space="preserve"> که علامت یک عدد را برعکس می‌کند.</w:t>
+      </w:r>
+    </w:p>
+    <w:p>
+      <w:pPr>
+        <w:bidi/>
+        <w:spacing w:line="276" w:lineRule="auto"/>
+        <w:rPr>
+          <w:rFonts w:ascii="IRANSans" w:eastAsia="IRANSans" w:hAnsi="IRANSans" w:cs="IRANSans"/>
+          <w:u w:val="single"/>
+          <w:rtl/>
+          <w:lang w:bidi="fa-IR"/>
+        </w:rPr>
+      </w:pPr>
+      <w:r>
+        <w:rPr>
+          <w:rFonts w:ascii="IRANSans" w:eastAsia="IRANSans" w:hAnsi="IRANSans" w:cs="IRANSans" w:hint="cs"/>
+          <w:u w:val="single"/>
+          <w:rtl/>
+          <w:lang w:bidi="fa-IR"/>
+        </w:rPr>
+        <w:t>کد</w:t>
+      </w:r>
+    </w:p>
+    <w:p>
+      <w:pPr>
+        <w:bidi/>
+        <w:spacing w:line="276" w:lineRule="auto"/>
+        <w:rPr>
+          <w:rFonts w:ascii="IRANSans" w:eastAsia="IRANSans" w:hAnsi="IRANSans" w:cs="IRANSans"/>
+          <w:rtl/>
+          <w:lang w:bidi="fa-IR"/>
+        </w:rPr>
+      </w:pPr>
+      <w:r>
+        <w:rPr>
+          <w:rFonts w:ascii="IRANSans" w:eastAsia="IRANSans" w:hAnsi="IRANSans" w:cs="IRANSans" w:hint="cs"/>
+          <w:rtl/>
+          <w:lang w:bidi="fa-IR"/>
+        </w:rPr>
+        <w:t xml:space="preserve">یک عملگر زمانی </w:t>
+      </w:r>
+      <w:r>
+        <w:rPr>
+          <w:rFonts w:ascii="IRANSans" w:eastAsia="IRANSans" w:hAnsi="IRANSans" w:cs="IRANSans"/>
+          <w:lang w:bidi="fa-IR"/>
+        </w:rPr>
+        <w:t>binary</w:t>
+      </w:r>
+      <w:r>
+        <w:rPr>
+          <w:rFonts w:ascii="IRANSans" w:eastAsia="IRANSans" w:hAnsi="IRANSans" w:cs="IRANSans" w:hint="cs"/>
+          <w:rtl/>
+          <w:lang w:bidi="fa-IR"/>
+        </w:rPr>
+        <w:t xml:space="preserve"> است که دو </w:t>
+      </w:r>
+      <w:r>
+        <w:rPr>
+          <w:rFonts w:ascii="IRANSans" w:eastAsia="IRANSans" w:hAnsi="IRANSans" w:cs="IRANSans"/>
+          <w:lang w:bidi="fa-IR"/>
+        </w:rPr>
+        <w:t>operand</w:t>
+      </w:r>
+      <w:r>
+        <w:rPr>
+          <w:rFonts w:ascii="IRANSans" w:eastAsia="IRANSans" w:hAnsi="IRANSans" w:cs="IRANSans" w:hint="cs"/>
+          <w:rtl/>
+          <w:lang w:bidi="fa-IR"/>
+        </w:rPr>
+        <w:t xml:space="preserve"> داشته باشد. همان عملگر </w:t>
+      </w:r>
+      <w:r>
+        <w:rPr>
+          <w:rFonts w:ascii="IRANSans" w:eastAsia="IRANSans" w:hAnsi="IRANSans" w:cs="IRANSans" w:hint="cs"/>
+          <w:rtl/>
+          <w:lang w:bidi="fa-IR"/>
+        </w:rPr>
+        <w:t>منفی کننده</w:t>
+      </w:r>
+      <w:r>
+        <w:rPr>
+          <w:rFonts w:ascii="IRANSans" w:eastAsia="IRANSans" w:hAnsi="IRANSans" w:cs="IRANSans" w:hint="cs"/>
+          <w:rtl/>
+          <w:lang w:bidi="fa-IR"/>
+        </w:rPr>
+        <w:t xml:space="preserve"> در شکل </w:t>
+      </w:r>
+      <w:r>
+        <w:rPr>
+          <w:rFonts w:ascii="IRANSans" w:eastAsia="IRANSans" w:hAnsi="IRANSans" w:cs="IRANSans"/>
+          <w:lang w:bidi="fa-IR"/>
+        </w:rPr>
+        <w:t>binary</w:t>
+      </w:r>
+      <w:r>
+        <w:rPr>
+          <w:rFonts w:ascii="IRANSans" w:eastAsia="IRANSans" w:hAnsi="IRANSans" w:cs="IRANSans" w:hint="cs"/>
+          <w:rtl/>
+          <w:lang w:bidi="fa-IR"/>
+        </w:rPr>
+        <w:t xml:space="preserve"> هم وجود دارد.</w:t>
+      </w:r>
+    </w:p>
+    <w:p>
+      <w:pPr>
+        <w:bidi/>
+        <w:spacing w:line="276" w:lineRule="auto"/>
+        <w:rPr>
+          <w:rFonts w:ascii="IRANSans" w:eastAsia="IRANSans" w:hAnsi="IRANSans" w:cs="IRANSans"/>
+          <w:u w:val="single"/>
+          <w:rtl/>
+          <w:lang w:bidi="fa-IR"/>
+        </w:rPr>
+      </w:pPr>
+      <w:r>
+        <w:rPr>
+          <w:rFonts w:ascii="IRANSans" w:eastAsia="IRANSans" w:hAnsi="IRANSans" w:cs="IRANSans" w:hint="cs"/>
+          <w:u w:val="single"/>
+          <w:rtl/>
+          <w:lang w:bidi="fa-IR"/>
+        </w:rPr>
+        <w:t>کد</w:t>
+      </w:r>
+    </w:p>
+    <w:p>
+      <w:pPr>
+        <w:bidi/>
+        <w:spacing w:line="276" w:lineRule="auto"/>
+        <w:rPr>
+          <w:rFonts w:ascii="IRANSans" w:eastAsia="IRANSans" w:hAnsi="IRANSans" w:cs="IRANSans"/>
+          <w:rtl/>
+          <w:lang w:bidi="fa-IR"/>
+        </w:rPr>
+      </w:pPr>
+      <w:r>
+        <w:rPr>
+          <w:rFonts w:ascii="IRANSans" w:eastAsia="IRANSans" w:hAnsi="IRANSans" w:cs="IRANSans" w:hint="cs"/>
+          <w:rtl/>
+          <w:lang w:bidi="fa-IR"/>
+        </w:rPr>
+        <w:t>در اصل</w:t>
+      </w:r>
+      <w:r>
+        <w:rPr>
+          <w:rFonts w:ascii="IRANSans" w:eastAsia="IRANSans" w:hAnsi="IRANSans" w:cs="IRANSans" w:hint="cs"/>
+          <w:rtl/>
+          <w:lang w:bidi="fa-IR"/>
+        </w:rPr>
+        <w:t xml:space="preserve"> در اینجا ما در مورد دو عملگر مجزا صحبت کردیم. اولی عملگر </w:t>
+      </w:r>
+      <w:r>
+        <w:rPr>
+          <w:rFonts w:ascii="IRANSans" w:eastAsia="IRANSans" w:hAnsi="IRANSans" w:cs="IRANSans"/>
+          <w:lang w:bidi="fa-IR"/>
+        </w:rPr>
+        <w:t>unary</w:t>
+      </w:r>
+      <w:r>
+        <w:rPr>
+          <w:rFonts w:ascii="IRANSans" w:eastAsia="IRANSans" w:hAnsi="IRANSans" w:cs="IRANSans" w:hint="cs"/>
+          <w:rtl/>
+          <w:lang w:bidi="fa-IR"/>
+        </w:rPr>
+        <w:t xml:space="preserve"> منفی کننده (که علامت عدد را برعکس می‌کرد) و دیگری عملگر تفریق </w:t>
+      </w:r>
+      <w:r>
+        <w:rPr>
+          <w:rFonts w:ascii="IRANSans" w:eastAsia="IRANSans" w:hAnsi="IRANSans" w:cs="IRANSans"/>
+          <w:lang w:bidi="fa-IR"/>
+        </w:rPr>
+        <w:t>binary</w:t>
+      </w:r>
+      <w:r>
+        <w:rPr>
+          <w:rFonts w:ascii="IRANSans" w:eastAsia="IRANSans" w:hAnsi="IRANSans" w:cs="IRANSans" w:hint="cs"/>
+          <w:rtl/>
+          <w:lang w:bidi="fa-IR"/>
+        </w:rPr>
+        <w:t xml:space="preserve"> (تفریق دو عدد از هم).</w:t>
+      </w:r>
+    </w:p>
+    <w:p>
+      <w:pPr>
+        <w:bidi/>
+        <w:spacing w:line="276" w:lineRule="auto"/>
+        <w:rPr>
+          <w:rFonts w:ascii="IRANSans" w:eastAsia="IRANSans" w:hAnsi="IRANSans" w:cs="IRANSans"/>
           <w:b/>
           <w:bCs/>
           <w:rtl/>
           <w:lang w:bidi="fa-IR"/>
         </w:rPr>
-        <w:t xml:space="preserve">تلفیق رشته‌ها، عملگر + </w:t>
-      </w:r>
-      <w:r>
-        <w:rPr>
-          <w:rFonts w:ascii="IRANSans" w:eastAsia="IRANSans" w:hAnsi="IRANSans" w:cs="IRANSans"/>
+      </w:pPr>
+      <w:r>
+        <w:rPr>
+          <w:rFonts w:ascii="IRANSans" w:eastAsia="IRANSans" w:hAnsi="IRANSans" w:cs="IRANSans" w:hint="cs"/>
           <w:b/>
           <w:bCs/>
+          <w:rtl/>
+          <w:lang w:bidi="fa-IR"/>
+        </w:rPr>
+        <w:t xml:space="preserve">تلفیق رشته‌ها، عملگر + </w:t>
+      </w:r>
+      <w:r>
+        <w:rPr>
+          <w:rFonts w:ascii="IRANSans" w:eastAsia="IRANSans" w:hAnsi="IRANSans" w:cs="IRANSans"/>
+          <w:b/>
+          <w:bCs/>
           <w:lang w:bidi="fa-IR"/>
         </w:rPr>
         <w:t>binary</w:t>
@@ -2908,7 +2944,7 @@
         <w:bidi/>
         <w:spacing w:line="276" w:lineRule="auto"/>
         <w:rPr>
-          <w:rFonts w:ascii="IRANSans" w:eastAsia="IRANSans" w:hAnsi="IRANSans" w:cs="IRANSans" w:hint="cs"/>
+          <w:rFonts w:ascii="IRANSans" w:eastAsia="IRANSans" w:hAnsi="IRANSans" w:cs="IRANSans"/>
           <w:rtl/>
           <w:lang w:bidi="fa-IR"/>
         </w:rPr>
@@ -3039,7 +3075,7 @@
         <w:bidi/>
         <w:spacing w:line="276" w:lineRule="auto"/>
         <w:rPr>
-          <w:rFonts w:ascii="IRANSans" w:eastAsia="IRANSans" w:hAnsi="IRANSans" w:cs="IRANSans" w:hint="cs"/>
+          <w:rFonts w:ascii="IRANSans" w:eastAsia="IRANSans" w:hAnsi="IRANSans" w:cs="IRANSans"/>
           <w:rtl/>
           <w:lang w:bidi="fa-IR"/>
         </w:rPr>
@@ -3058,7 +3094,7 @@
         <w:bidi/>
         <w:spacing w:line="276" w:lineRule="auto"/>
         <w:rPr>
-          <w:rFonts w:ascii="IRANSans" w:eastAsia="IRANSans" w:hAnsi="IRANSans" w:cs="IRANSans" w:hint="cs"/>
+          <w:rFonts w:ascii="IRANSans" w:eastAsia="IRANSans" w:hAnsi="IRANSans" w:cs="IRANSans"/>
           <w:u w:val="single"/>
           <w:rtl/>
           <w:lang w:bidi="fa-IR"/>
@@ -3079,7 +3115,7 @@
         <w:bidi/>
         <w:spacing w:line="276" w:lineRule="auto"/>
         <w:rPr>
-          <w:rFonts w:ascii="IRANSans" w:eastAsia="IRANSans" w:hAnsi="IRANSans" w:cs="IRANSans" w:hint="cs"/>
+          <w:rFonts w:ascii="IRANSans" w:eastAsia="IRANSans" w:hAnsi="IRANSans" w:cs="IRANSans"/>
           <w:rtl/>
           <w:lang w:bidi="fa-IR"/>
         </w:rPr>
@@ -3158,7 +3194,7 @@
         <w:bidi/>
         <w:spacing w:line="276" w:lineRule="auto"/>
         <w:rPr>
-          <w:rFonts w:ascii="IRANSans" w:eastAsia="IRANSans" w:hAnsi="IRANSans" w:cs="IRANSans" w:hint="cs"/>
+          <w:rFonts w:ascii="IRANSans" w:eastAsia="IRANSans" w:hAnsi="IRANSans" w:cs="IRANSans"/>
           <w:u w:val="single"/>
           <w:rtl/>
           <w:lang w:bidi="fa-IR"/>
@@ -3179,7 +3215,7 @@
         <w:bidi/>
         <w:spacing w:line="276" w:lineRule="auto"/>
         <w:rPr>
-          <w:rFonts w:ascii="IRANSans" w:eastAsia="IRANSans" w:hAnsi="IRANSans" w:cs="IRANSans" w:hint="cs"/>
+          <w:rFonts w:ascii="IRANSans" w:eastAsia="IRANSans" w:hAnsi="IRANSans" w:cs="IRANSans"/>
           <w:rtl/>
           <w:lang w:bidi="fa-IR"/>
         </w:rPr>
@@ -3258,7 +3294,7 @@
         <w:bidi/>
         <w:spacing w:line="276" w:lineRule="auto"/>
         <w:rPr>
-          <w:rFonts w:ascii="IRANSans" w:eastAsia="IRANSans" w:hAnsi="IRANSans" w:cs="IRANSans" w:hint="cs"/>
+          <w:rFonts w:ascii="IRANSans" w:eastAsia="IRANSans" w:hAnsi="IRANSans" w:cs="IRANSans"/>
           <w:rtl/>
           <w:lang w:bidi="fa-IR"/>
         </w:rPr>
@@ -3278,7 +3314,7 @@
         <w:bidi/>
         <w:spacing w:line="276" w:lineRule="auto"/>
         <w:rPr>
-          <w:rFonts w:ascii="IRANSans" w:eastAsia="IRANSans" w:hAnsi="IRANSans" w:cs="IRANSans" w:hint="cs"/>
+          <w:rFonts w:ascii="IRANSans" w:eastAsia="IRANSans" w:hAnsi="IRANSans" w:cs="IRANSans"/>
           <w:rtl/>
           <w:lang w:bidi="fa-IR"/>
         </w:rPr>
@@ -3321,7 +3357,7 @@
         <w:bidi/>
         <w:spacing w:line="276" w:lineRule="auto"/>
         <w:rPr>
-          <w:rFonts w:ascii="IRANSans" w:eastAsia="IRANSans" w:hAnsi="IRANSans" w:cs="IRANSans" w:hint="cs"/>
+          <w:rFonts w:ascii="IRANSans" w:eastAsia="IRANSans" w:hAnsi="IRANSans" w:cs="IRANSans"/>
           <w:u w:val="single"/>
           <w:rtl/>
           <w:lang w:bidi="fa-IR"/>
@@ -3377,7 +3413,7 @@
         <w:bidi/>
         <w:spacing w:line="276" w:lineRule="auto"/>
         <w:rPr>
-          <w:rFonts w:ascii="IRANSans" w:eastAsia="IRANSans" w:hAnsi="IRANSans" w:cs="IRANSans" w:hint="cs"/>
+          <w:rFonts w:ascii="IRANSans" w:eastAsia="IRANSans" w:hAnsi="IRANSans" w:cs="IRANSans"/>
           <w:u w:val="single"/>
           <w:rtl/>
           <w:lang w:bidi="fa-IR"/>
@@ -3409,23 +3445,15 @@
           <w:rtl/>
           <w:lang w:bidi="fa-IR"/>
         </w:rPr>
-        <w:t>اگر می‌خواهیم مقداری را افزایش داده</w:t>
-      </w:r>
-      <w:r>
-        <w:rPr>
-          <w:rFonts w:ascii="IRANSans" w:eastAsia="IRANSans" w:hAnsi="IRANSans" w:cs="IRANSans" w:hint="cs"/>
-          <w:rtl/>
-          <w:lang w:bidi="fa-IR"/>
-        </w:rPr>
-        <w:t xml:space="preserve"> و از مقدار قبلی آن استفاده نماییم باید از حالت پسوندی استفاده کنیم :</w:t>
-      </w:r>
-    </w:p>
-    <w:p>
-      <w:pPr>
-        <w:bidi/>
-        <w:spacing w:line="276" w:lineRule="auto"/>
-        <w:rPr>
-          <w:rFonts w:ascii="IRANSans" w:eastAsia="IRANSans" w:hAnsi="IRANSans" w:cs="IRANSans" w:hint="cs"/>
+        <w:t>اگر می‌خواهیم مقداری را افزایش داده و از مقدار قبلی آن استفاده نماییم باید از حالت پسوندی استفاده کنیم :</w:t>
+      </w:r>
+    </w:p>
+    <w:p>
+      <w:pPr>
+        <w:bidi/>
+        <w:spacing w:line="276" w:lineRule="auto"/>
+        <w:rPr>
+          <w:rFonts w:ascii="IRANSans" w:eastAsia="IRANSans" w:hAnsi="IRANSans" w:cs="IRANSans"/>
           <w:u w:val="single"/>
           <w:rtl/>
           <w:lang w:bidi="fa-IR"/>
@@ -3457,7 +3485,7 @@
         <w:bidi/>
         <w:spacing w:line="276" w:lineRule="auto"/>
         <w:rPr>
-          <w:rFonts w:ascii="IRANSans" w:eastAsia="IRANSans" w:hAnsi="IRANSans" w:cs="IRANSans" w:hint="cs"/>
+          <w:rFonts w:ascii="IRANSans" w:eastAsia="IRANSans" w:hAnsi="IRANSans" w:cs="IRANSans"/>
           <w:b/>
           <w:bCs/>
           <w:rtl/>
@@ -3480,7 +3508,7 @@
         <w:bidi/>
         <w:spacing w:line="276" w:lineRule="auto"/>
         <w:rPr>
-          <w:rFonts w:ascii="IRANSans" w:eastAsia="IRANSans" w:hAnsi="IRANSans" w:cs="IRANSans" w:hint="cs"/>
+          <w:rFonts w:ascii="IRANSans" w:eastAsia="IRANSans" w:hAnsi="IRANSans" w:cs="IRANSans"/>
           <w:rtl/>
           <w:lang w:bidi="fa-IR"/>
         </w:rPr>
@@ -3530,7 +3558,7 @@
         <w:bidi/>
         <w:spacing w:line="276" w:lineRule="auto"/>
         <w:rPr>
-          <w:rFonts w:ascii="IRANSans" w:eastAsia="IRANSans" w:hAnsi="IRANSans" w:cs="IRANSans" w:hint="cs"/>
+          <w:rFonts w:ascii="IRANSans" w:eastAsia="IRANSans" w:hAnsi="IRANSans" w:cs="IRANSans"/>
           <w:rtl/>
           <w:lang w:bidi="fa-IR"/>
         </w:rPr>
@@ -3549,7 +3577,7 @@
         <w:bidi/>
         <w:spacing w:line="276" w:lineRule="auto"/>
         <w:rPr>
-          <w:rFonts w:ascii="IRANSans" w:eastAsia="IRANSans" w:hAnsi="IRANSans" w:cs="IRANSans" w:hint="cs"/>
+          <w:rFonts w:ascii="IRANSans" w:eastAsia="IRANSans" w:hAnsi="IRANSans" w:cs="IRANSans"/>
           <w:u w:val="single"/>
           <w:rtl/>
           <w:lang w:bidi="fa-IR"/>
@@ -3589,7 +3617,7 @@
         <w:bidi/>
         <w:spacing w:line="276" w:lineRule="auto"/>
         <w:rPr>
-          <w:rFonts w:ascii="IRANSans" w:eastAsia="IRANSans" w:hAnsi="IRANSans" w:cs="IRANSans" w:hint="cs"/>
+          <w:rFonts w:ascii="IRANSans" w:eastAsia="IRANSans" w:hAnsi="IRANSans" w:cs="IRANSans"/>
           <w:u w:val="single"/>
           <w:rtl/>
           <w:lang w:bidi="fa-IR"/>
@@ -3610,7 +3638,7 @@
         <w:bidi/>
         <w:spacing w:line="276" w:lineRule="auto"/>
         <w:rPr>
-          <w:rFonts w:ascii="IRANSans" w:eastAsia="IRANSans" w:hAnsi="IRANSans" w:cs="IRANSans" w:hint="cs"/>
+          <w:rFonts w:ascii="IRANSans" w:eastAsia="IRANSans" w:hAnsi="IRANSans" w:cs="IRANSans"/>
           <w:rtl/>
           <w:lang w:bidi="fa-IR"/>
         </w:rPr>
@@ -3629,7 +3657,7 @@
         <w:bidi/>
         <w:spacing w:line="276" w:lineRule="auto"/>
         <w:rPr>
-          <w:rFonts w:ascii="IRANSans" w:eastAsia="IRANSans" w:hAnsi="IRANSans" w:cs="IRANSans" w:hint="cs"/>
+          <w:rFonts w:ascii="IRANSans" w:eastAsia="IRANSans" w:hAnsi="IRANSans" w:cs="IRANSans"/>
           <w:rtl/>
           <w:lang w:bidi="fa-IR"/>
         </w:rPr>
@@ -3678,31 +3706,15 @@
           <w:rtl/>
           <w:lang w:bidi="fa-IR"/>
         </w:rPr>
-        <w:t xml:space="preserve"> </w:t>
-      </w:r>
-      <w:r>
-        <w:rPr>
-          <w:rFonts w:ascii="IRANSans" w:eastAsia="IRANSans" w:hAnsi="IRANSans" w:cs="IRANSans" w:hint="cs"/>
-          <w:rtl/>
-          <w:lang w:bidi="fa-IR"/>
-        </w:rPr>
-        <w:t>به سادگی</w:t>
-      </w:r>
-      <w:r>
-        <w:rPr>
-          <w:rFonts w:ascii="IRANSans" w:eastAsia="IRANSans" w:hAnsi="IRANSans" w:cs="IRANSans" w:hint="cs"/>
-          <w:rtl/>
-          <w:lang w:bidi="fa-IR"/>
-        </w:rPr>
-        <w:t xml:space="preserve"> از چشم پنهان می‌ماند.</w:t>
-      </w:r>
-    </w:p>
-    <w:p>
-      <w:pPr>
-        <w:bidi/>
-        <w:spacing w:line="276" w:lineRule="auto"/>
-        <w:rPr>
-          <w:rFonts w:ascii="IRANSans" w:eastAsia="IRANSans" w:hAnsi="IRANSans" w:cs="IRANSans" w:hint="cs"/>
+        <w:t xml:space="preserve"> به سادگی از چشم پنهان می‌ماند.</w:t>
+      </w:r>
+    </w:p>
+    <w:p>
+      <w:pPr>
+        <w:bidi/>
+        <w:spacing w:line="276" w:lineRule="auto"/>
+        <w:rPr>
+          <w:rFonts w:ascii="IRANSans" w:eastAsia="IRANSans" w:hAnsi="IRANSans" w:cs="IRANSans"/>
           <w:rtl/>
           <w:lang w:bidi="fa-IR"/>
         </w:rPr>
@@ -3721,7 +3733,7 @@
         <w:bidi/>
         <w:spacing w:line="276" w:lineRule="auto"/>
         <w:rPr>
-          <w:rFonts w:ascii="IRANSans" w:eastAsia="IRANSans" w:hAnsi="IRANSans" w:cs="IRANSans" w:hint="cs"/>
+          <w:rFonts w:ascii="IRANSans" w:eastAsia="IRANSans" w:hAnsi="IRANSans" w:cs="IRANSans"/>
           <w:u w:val="single"/>
           <w:rtl/>
           <w:lang w:bidi="fa-IR"/>
@@ -3736,8 +3748,6 @@
         </w:rPr>
         <w:t>کد</w:t>
       </w:r>
-      <w:bookmarkStart w:id="0" w:name="_GoBack"/>
-      <w:bookmarkEnd w:id="0"/>
     </w:p>
     <w:p>
       <w:pPr>
@@ -4739,7 +4749,7 @@
 </file>
 
 <file path=customXml/itemProps1.xml><?xml version="1.0" encoding="utf-8"?>
-<ds:datastoreItem xmlns:ds="http://schemas.openxmlformats.org/officeDocument/2006/customXml" ds:itemID="{2FEC1041-3C09-4E30-A868-1D187ABAD43D}">
+<ds:datastoreItem xmlns:ds="http://schemas.openxmlformats.org/officeDocument/2006/customXml" ds:itemID="{BC0472E1-2EA3-4CFF-8544-4A6AF0159E03}">
   <ds:schemaRefs>
     <ds:schemaRef ds:uri="http://schemas.openxmlformats.org/officeDocument/2006/bibliography"/>
   </ds:schemaRefs>

</xml_diff>